<commit_message>
Agregando nomenclatura a los items
</commit_message>
<xml_diff>
--- a/Linea Base/DS/Linea Base 01/Negocio/DS-PGC.docx
+++ b/Linea Base/DS/Linea Base 01/Negocio/DS-PGC.docx
@@ -4789,7 +4789,3090 @@
     </w:p>
     <w:p>
       <w:pPr>
+        <w:pStyle w:val="Heading2"/>
+        <w:numPr>
+          <w:ilvl w:val="1"/>
+          <w:numId w:val="1"/>
+        </w:numPr>
+        <w:ind w:left="1440" w:hanging="360"/>
+        <w:rPr/>
+      </w:pPr>
+      <w:bookmarkStart w:colFirst="0" w:colLast="0" w:name="_3olng675bdqg" w:id="12"/>
+      <w:bookmarkEnd w:id="12"/>
+      <w:r>
+        <w:rPr>
+          <w:rtl w:val="0"/>
+        </w:rPr>
+        <w:t xml:space="preserve">Nomenclatura</w:t>
+      </w:r>
+    </w:p>
+    <w:p>
+      <w:pPr>
         <w:ind w:left="0" w:firstLine="0"/>
+        <w:rPr/>
+      </w:pPr>
+      <w:r>
+        <w:rPr>
+          <w:rtl w:val="0"/>
+        </w:rPr>
+        <w:t xml:space="preserve">La nomenclatura, del proyecto "DenunciaSeguro," toma como base las reglas y convenciones utilizadas para nombrar y etiquetar de manera consistente los elementos utilizados en el proyecto, como documentos, archivos, carpetas, tareas, etc. Esta nomenclatura se diseña con el propósito de organizar eficazmente la información y facilitar la identificación de cada elemento dentro del proyecto. A continuación,  en la siguiente tabla se muestra la nomenclatura utilizada en nuestro repositorio.</w:t>
+      </w:r>
+    </w:p>
+    <w:p>
+      <w:pPr>
+        <w:ind w:left="0" w:firstLine="0"/>
+        <w:rPr>
+          <w:b w:val="1"/>
+        </w:rPr>
+      </w:pPr>
+      <w:r>
+        <w:rPr>
+          <w:b w:val="1"/>
+          <w:rtl w:val="0"/>
+        </w:rPr>
+        <w:t xml:space="preserve">Tabla 2. </w:t>
+      </w:r>
+    </w:p>
+    <w:p>
+      <w:pPr>
+        <w:ind w:left="0" w:firstLine="0"/>
+        <w:jc w:val="center"/>
+        <w:rPr/>
+      </w:pPr>
+      <w:r>
+        <w:rPr>
+          <w:b w:val="1"/>
+          <w:i w:val="1"/>
+          <w:rtl w:val="0"/>
+        </w:rPr>
+        <w:t xml:space="preserve">Nomenclatura de los Ítems </w:t>
+      </w:r>
+      <w:r>
+        <w:rPr>
+          <w:rtl w:val="0"/>
+        </w:rPr>
+      </w:r>
+    </w:p>
+    <w:tbl>
+      <w:tblPr>
+        <w:tblStyle w:val="Table4"/>
+        <w:tblW w:w="9450.0" w:type="dxa"/>
+        <w:jc w:val="left"/>
+        <w:tblBorders>
+          <w:top w:color="000000" w:space="0" w:sz="0" w:val="nil"/>
+          <w:left w:color="000000" w:space="0" w:sz="0" w:val="nil"/>
+          <w:bottom w:color="000000" w:space="0" w:sz="0" w:val="nil"/>
+          <w:right w:color="000000" w:space="0" w:sz="0" w:val="nil"/>
+          <w:insideH w:color="000000" w:space="0" w:sz="0" w:val="nil"/>
+          <w:insideV w:color="000000" w:space="0" w:sz="0" w:val="nil"/>
+        </w:tblBorders>
+        <w:tblLayout w:type="fixed"/>
+        <w:tblLook w:val="0600"/>
+      </w:tblPr>
+      <w:tblGrid>
+        <w:gridCol w:w="1635"/>
+        <w:gridCol w:w="1860"/>
+        <w:gridCol w:w="1755"/>
+        <w:gridCol w:w="1500"/>
+        <w:gridCol w:w="2700"/>
+        <w:tblGridChange w:id="0">
+          <w:tblGrid>
+            <w:gridCol w:w="1635"/>
+            <w:gridCol w:w="1860"/>
+            <w:gridCol w:w="1755"/>
+            <w:gridCol w:w="1500"/>
+            <w:gridCol w:w="2700"/>
+          </w:tblGrid>
+        </w:tblGridChange>
+      </w:tblGrid>
+      <w:tr>
+        <w:trPr>
+          <w:cantSplit w:val="0"/>
+          <w:trHeight w:val="1440" w:hRule="atLeast"/>
+          <w:tblHeader w:val="0"/>
+        </w:trPr>
+        <w:tc>
+          <w:tcPr>
+            <w:tcBorders>
+              <w:top w:color="000000" w:space="0" w:sz="7" w:val="single"/>
+              <w:left w:color="000000" w:space="0" w:sz="7" w:val="single"/>
+              <w:bottom w:color="000000" w:space="0" w:sz="7" w:val="single"/>
+              <w:right w:color="000000" w:space="0" w:sz="7" w:val="single"/>
+            </w:tcBorders>
+            <w:tcMar>
+              <w:top w:w="0.0" w:type="dxa"/>
+              <w:left w:w="100.0" w:type="dxa"/>
+              <w:bottom w:w="0.0" w:type="dxa"/>
+              <w:right w:w="100.0" w:type="dxa"/>
+            </w:tcMar>
+            <w:vAlign w:val="top"/>
+          </w:tcPr>
+          <w:p>
+            <w:pPr>
+              <w:spacing w:before="240" w:line="276" w:lineRule="auto"/>
+              <w:ind w:left="141.73228346456688" w:firstLine="0"/>
+              <w:rPr/>
+            </w:pPr>
+            <w:r>
+              <w:rPr>
+                <w:rtl w:val="0"/>
+              </w:rPr>
+              <w:t xml:space="preserve">Tipo (E=Evolución, F=Fuente, S=Soporte)</w:t>
+            </w:r>
+          </w:p>
+        </w:tc>
+        <w:tc>
+          <w:tcPr>
+            <w:tcBorders>
+              <w:top w:color="000000" w:space="0" w:sz="7" w:val="single"/>
+              <w:left w:color="000000" w:space="0" w:sz="0" w:val="nil"/>
+              <w:bottom w:color="000000" w:space="0" w:sz="7" w:val="single"/>
+              <w:right w:color="000000" w:space="0" w:sz="7" w:val="single"/>
+            </w:tcBorders>
+            <w:tcMar>
+              <w:top w:w="0.0" w:type="dxa"/>
+              <w:left w:w="100.0" w:type="dxa"/>
+              <w:bottom w:w="0.0" w:type="dxa"/>
+              <w:right w:w="100.0" w:type="dxa"/>
+            </w:tcMar>
+            <w:vAlign w:val="top"/>
+          </w:tcPr>
+          <w:p>
+            <w:pPr>
+              <w:spacing w:before="240" w:line="276" w:lineRule="auto"/>
+              <w:ind w:left="141.7322834645671" w:firstLine="0"/>
+              <w:rPr/>
+            </w:pPr>
+            <w:r>
+              <w:rPr>
+                <w:rtl w:val="0"/>
+              </w:rPr>
+              <w:t xml:space="preserve">Nombre del Ítem (CI)</w:t>
+            </w:r>
+          </w:p>
+        </w:tc>
+        <w:tc>
+          <w:tcPr>
+            <w:tcBorders>
+              <w:top w:color="000000" w:space="0" w:sz="7" w:val="single"/>
+              <w:left w:color="000000" w:space="0" w:sz="0" w:val="nil"/>
+              <w:bottom w:color="000000" w:space="0" w:sz="7" w:val="single"/>
+              <w:right w:color="000000" w:space="0" w:sz="7" w:val="single"/>
+            </w:tcBorders>
+            <w:tcMar>
+              <w:top w:w="0.0" w:type="dxa"/>
+              <w:left w:w="100.0" w:type="dxa"/>
+              <w:bottom w:w="0.0" w:type="dxa"/>
+              <w:right w:w="100.0" w:type="dxa"/>
+            </w:tcMar>
+            <w:vAlign w:val="top"/>
+          </w:tcPr>
+          <w:p>
+            <w:pPr>
+              <w:spacing w:before="240" w:line="276" w:lineRule="auto"/>
+              <w:ind w:left="141.7322834645671" w:firstLine="0"/>
+              <w:rPr/>
+            </w:pPr>
+            <w:r>
+              <w:rPr>
+                <w:rtl w:val="0"/>
+              </w:rPr>
+              <w:t xml:space="preserve">Fuente (E=Empresa, P=Proyecto, C=Cliente, V=Proveedor)</w:t>
+            </w:r>
+          </w:p>
+        </w:tc>
+        <w:tc>
+          <w:tcPr>
+            <w:tcBorders>
+              <w:top w:color="000000" w:space="0" w:sz="7" w:val="single"/>
+              <w:left w:color="000000" w:space="0" w:sz="0" w:val="nil"/>
+              <w:bottom w:color="000000" w:space="0" w:sz="7" w:val="single"/>
+              <w:right w:color="000000" w:space="0" w:sz="7" w:val="single"/>
+            </w:tcBorders>
+            <w:tcMar>
+              <w:top w:w="0.0" w:type="dxa"/>
+              <w:left w:w="100.0" w:type="dxa"/>
+              <w:bottom w:w="0.0" w:type="dxa"/>
+              <w:right w:w="100.0" w:type="dxa"/>
+            </w:tcMar>
+            <w:vAlign w:val="top"/>
+          </w:tcPr>
+          <w:p>
+            <w:pPr>
+              <w:spacing w:before="240" w:line="276" w:lineRule="auto"/>
+              <w:ind w:left="283.46456692913375" w:firstLine="0"/>
+              <w:rPr/>
+            </w:pPr>
+            <w:r>
+              <w:rPr>
+                <w:rtl w:val="0"/>
+              </w:rPr>
+              <w:t xml:space="preserve">Extensión</w:t>
+            </w:r>
+          </w:p>
+        </w:tc>
+        <w:tc>
+          <w:tcPr>
+            <w:tcBorders>
+              <w:top w:color="000000" w:space="0" w:sz="7" w:val="single"/>
+              <w:left w:color="000000" w:space="0" w:sz="0" w:val="nil"/>
+              <w:bottom w:color="000000" w:space="0" w:sz="7" w:val="single"/>
+              <w:right w:color="000000" w:space="0" w:sz="7" w:val="single"/>
+            </w:tcBorders>
+            <w:tcMar>
+              <w:top w:w="0.0" w:type="dxa"/>
+              <w:left w:w="100.0" w:type="dxa"/>
+              <w:bottom w:w="0.0" w:type="dxa"/>
+              <w:right w:w="100.0" w:type="dxa"/>
+            </w:tcMar>
+            <w:vAlign w:val="top"/>
+          </w:tcPr>
+          <w:p>
+            <w:pPr>
+              <w:spacing w:before="240" w:line="276" w:lineRule="auto"/>
+              <w:ind w:left="64.25196850393604" w:firstLine="0"/>
+              <w:rPr/>
+            </w:pPr>
+            <w:r>
+              <w:rPr>
+                <w:rtl w:val="0"/>
+              </w:rPr>
+              <w:t xml:space="preserve">Nomenclatura</w:t>
+            </w:r>
+          </w:p>
+        </w:tc>
+      </w:tr>
+      <w:tr>
+        <w:trPr>
+          <w:cantSplit w:val="0"/>
+          <w:trHeight w:val="300" w:hRule="atLeast"/>
+          <w:tblHeader w:val="0"/>
+        </w:trPr>
+        <w:tc>
+          <w:tcPr>
+            <w:tcBorders>
+              <w:top w:color="000000" w:space="0" w:sz="0" w:val="nil"/>
+              <w:left w:color="000000" w:space="0" w:sz="7" w:val="single"/>
+              <w:bottom w:color="000000" w:space="0" w:sz="7" w:val="single"/>
+              <w:right w:color="000000" w:space="0" w:sz="7" w:val="single"/>
+            </w:tcBorders>
+            <w:tcMar>
+              <w:top w:w="0.0" w:type="dxa"/>
+              <w:left w:w="100.0" w:type="dxa"/>
+              <w:bottom w:w="0.0" w:type="dxa"/>
+              <w:right w:w="100.0" w:type="dxa"/>
+            </w:tcMar>
+            <w:vAlign w:val="top"/>
+          </w:tcPr>
+          <w:p>
+            <w:pPr>
+              <w:spacing w:before="240" w:line="276" w:lineRule="auto"/>
+              <w:ind w:left="0" w:firstLine="0"/>
+              <w:rPr/>
+            </w:pPr>
+            <w:r>
+              <w:rPr>
+                <w:rtl w:val="0"/>
+              </w:rPr>
+              <w:t xml:space="preserve">E</w:t>
+            </w:r>
+          </w:p>
+        </w:tc>
+        <w:tc>
+          <w:tcPr>
+            <w:tcBorders>
+              <w:top w:color="000000" w:space="0" w:sz="0" w:val="nil"/>
+              <w:left w:color="000000" w:space="0" w:sz="0" w:val="nil"/>
+              <w:bottom w:color="000000" w:space="0" w:sz="7" w:val="single"/>
+              <w:right w:color="000000" w:space="0" w:sz="7" w:val="single"/>
+            </w:tcBorders>
+            <w:tcMar>
+              <w:top w:w="0.0" w:type="dxa"/>
+              <w:left w:w="100.0" w:type="dxa"/>
+              <w:bottom w:w="0.0" w:type="dxa"/>
+              <w:right w:w="100.0" w:type="dxa"/>
+            </w:tcMar>
+            <w:vAlign w:val="top"/>
+          </w:tcPr>
+          <w:p>
+            <w:pPr>
+              <w:spacing w:before="240" w:line="276" w:lineRule="auto"/>
+              <w:ind w:left="0" w:firstLine="0"/>
+              <w:rPr/>
+            </w:pPr>
+            <w:r>
+              <w:rPr>
+                <w:rtl w:val="0"/>
+              </w:rPr>
+              <w:t xml:space="preserve">PGC</w:t>
+            </w:r>
+          </w:p>
+        </w:tc>
+        <w:tc>
+          <w:tcPr>
+            <w:tcBorders>
+              <w:top w:color="000000" w:space="0" w:sz="0" w:val="nil"/>
+              <w:left w:color="000000" w:space="0" w:sz="0" w:val="nil"/>
+              <w:bottom w:color="000000" w:space="0" w:sz="7" w:val="single"/>
+              <w:right w:color="000000" w:space="0" w:sz="7" w:val="single"/>
+            </w:tcBorders>
+            <w:tcMar>
+              <w:top w:w="0.0" w:type="dxa"/>
+              <w:left w:w="100.0" w:type="dxa"/>
+              <w:bottom w:w="0.0" w:type="dxa"/>
+              <w:right w:w="100.0" w:type="dxa"/>
+            </w:tcMar>
+            <w:vAlign w:val="top"/>
+          </w:tcPr>
+          <w:p>
+            <w:pPr>
+              <w:spacing w:before="240" w:line="276" w:lineRule="auto"/>
+              <w:ind w:left="0" w:firstLine="0"/>
+              <w:rPr/>
+            </w:pPr>
+            <w:r>
+              <w:rPr>
+                <w:rtl w:val="0"/>
+              </w:rPr>
+              <w:t xml:space="preserve">E</w:t>
+            </w:r>
+          </w:p>
+        </w:tc>
+        <w:tc>
+          <w:tcPr>
+            <w:tcBorders>
+              <w:top w:color="000000" w:space="0" w:sz="0" w:val="nil"/>
+              <w:left w:color="000000" w:space="0" w:sz="0" w:val="nil"/>
+              <w:bottom w:color="000000" w:space="0" w:sz="7" w:val="single"/>
+              <w:right w:color="000000" w:space="0" w:sz="7" w:val="single"/>
+            </w:tcBorders>
+            <w:tcMar>
+              <w:top w:w="0.0" w:type="dxa"/>
+              <w:left w:w="100.0" w:type="dxa"/>
+              <w:bottom w:w="0.0" w:type="dxa"/>
+              <w:right w:w="100.0" w:type="dxa"/>
+            </w:tcMar>
+            <w:vAlign w:val="top"/>
+          </w:tcPr>
+          <w:p>
+            <w:pPr>
+              <w:spacing w:before="240" w:line="276" w:lineRule="auto"/>
+              <w:ind w:left="0" w:firstLine="0"/>
+              <w:rPr/>
+            </w:pPr>
+            <w:r>
+              <w:rPr>
+                <w:rtl w:val="0"/>
+              </w:rPr>
+              <w:t xml:space="preserve">DOCX</w:t>
+            </w:r>
+          </w:p>
+        </w:tc>
+        <w:tc>
+          <w:tcPr>
+            <w:tcBorders>
+              <w:top w:color="000000" w:space="0" w:sz="0" w:val="nil"/>
+              <w:left w:color="000000" w:space="0" w:sz="0" w:val="nil"/>
+              <w:bottom w:color="000000" w:space="0" w:sz="7" w:val="single"/>
+              <w:right w:color="000000" w:space="0" w:sz="7" w:val="single"/>
+            </w:tcBorders>
+            <w:tcMar>
+              <w:top w:w="0.0" w:type="dxa"/>
+              <w:left w:w="100.0" w:type="dxa"/>
+              <w:bottom w:w="0.0" w:type="dxa"/>
+              <w:right w:w="100.0" w:type="dxa"/>
+            </w:tcMar>
+            <w:vAlign w:val="top"/>
+          </w:tcPr>
+          <w:p>
+            <w:pPr>
+              <w:spacing w:before="240" w:line="276" w:lineRule="auto"/>
+              <w:ind w:left="0" w:right="195.94488188976356" w:firstLine="0"/>
+              <w:rPr/>
+            </w:pPr>
+            <w:r>
+              <w:rPr>
+                <w:rtl w:val="0"/>
+              </w:rPr>
+              <w:t xml:space="preserve">E-DS-E-PGC.DOCX</w:t>
+            </w:r>
+          </w:p>
+        </w:tc>
+      </w:tr>
+      <w:tr>
+        <w:trPr>
+          <w:cantSplit w:val="0"/>
+          <w:trHeight w:val="300" w:hRule="atLeast"/>
+          <w:tblHeader w:val="0"/>
+        </w:trPr>
+        <w:tc>
+          <w:tcPr>
+            <w:tcBorders>
+              <w:top w:color="000000" w:space="0" w:sz="0" w:val="nil"/>
+              <w:left w:color="000000" w:space="0" w:sz="7" w:val="single"/>
+              <w:bottom w:color="000000" w:space="0" w:sz="7" w:val="single"/>
+              <w:right w:color="000000" w:space="0" w:sz="7" w:val="single"/>
+            </w:tcBorders>
+            <w:tcMar>
+              <w:top w:w="0.0" w:type="dxa"/>
+              <w:left w:w="100.0" w:type="dxa"/>
+              <w:bottom w:w="0.0" w:type="dxa"/>
+              <w:right w:w="100.0" w:type="dxa"/>
+            </w:tcMar>
+            <w:vAlign w:val="top"/>
+          </w:tcPr>
+          <w:p>
+            <w:pPr>
+              <w:spacing w:before="240" w:line="276" w:lineRule="auto"/>
+              <w:ind w:left="0" w:firstLine="0"/>
+              <w:rPr/>
+            </w:pPr>
+            <w:r>
+              <w:rPr>
+                <w:rtl w:val="0"/>
+              </w:rPr>
+              <w:t xml:space="preserve">S</w:t>
+            </w:r>
+          </w:p>
+        </w:tc>
+        <w:tc>
+          <w:tcPr>
+            <w:tcBorders>
+              <w:top w:color="000000" w:space="0" w:sz="0" w:val="nil"/>
+              <w:left w:color="000000" w:space="0" w:sz="0" w:val="nil"/>
+              <w:bottom w:color="000000" w:space="0" w:sz="7" w:val="single"/>
+              <w:right w:color="000000" w:space="0" w:sz="7" w:val="single"/>
+            </w:tcBorders>
+            <w:tcMar>
+              <w:top w:w="0.0" w:type="dxa"/>
+              <w:left w:w="100.0" w:type="dxa"/>
+              <w:bottom w:w="0.0" w:type="dxa"/>
+              <w:right w:w="100.0" w:type="dxa"/>
+            </w:tcMar>
+            <w:vAlign w:val="top"/>
+          </w:tcPr>
+          <w:p>
+            <w:pPr>
+              <w:spacing w:before="240" w:line="276" w:lineRule="auto"/>
+              <w:ind w:left="0" w:firstLine="0"/>
+              <w:rPr/>
+            </w:pPr>
+            <w:r>
+              <w:rPr>
+                <w:rtl w:val="0"/>
+              </w:rPr>
+              <w:t xml:space="preserve">C</w:t>
+            </w:r>
+          </w:p>
+        </w:tc>
+        <w:tc>
+          <w:tcPr>
+            <w:tcBorders>
+              <w:top w:color="000000" w:space="0" w:sz="0" w:val="nil"/>
+              <w:left w:color="000000" w:space="0" w:sz="0" w:val="nil"/>
+              <w:bottom w:color="000000" w:space="0" w:sz="7" w:val="single"/>
+              <w:right w:color="000000" w:space="0" w:sz="7" w:val="single"/>
+            </w:tcBorders>
+            <w:tcMar>
+              <w:top w:w="0.0" w:type="dxa"/>
+              <w:left w:w="100.0" w:type="dxa"/>
+              <w:bottom w:w="0.0" w:type="dxa"/>
+              <w:right w:w="100.0" w:type="dxa"/>
+            </w:tcMar>
+            <w:vAlign w:val="top"/>
+          </w:tcPr>
+          <w:p>
+            <w:pPr>
+              <w:spacing w:before="240" w:line="276" w:lineRule="auto"/>
+              <w:ind w:left="0" w:firstLine="0"/>
+              <w:rPr/>
+            </w:pPr>
+            <w:r>
+              <w:rPr>
+                <w:rtl w:val="0"/>
+              </w:rPr>
+              <w:t xml:space="preserve">P</w:t>
+            </w:r>
+          </w:p>
+        </w:tc>
+        <w:tc>
+          <w:tcPr>
+            <w:tcBorders>
+              <w:top w:color="000000" w:space="0" w:sz="0" w:val="nil"/>
+              <w:left w:color="000000" w:space="0" w:sz="0" w:val="nil"/>
+              <w:bottom w:color="000000" w:space="0" w:sz="7" w:val="single"/>
+              <w:right w:color="000000" w:space="0" w:sz="7" w:val="single"/>
+            </w:tcBorders>
+            <w:tcMar>
+              <w:top w:w="0.0" w:type="dxa"/>
+              <w:left w:w="100.0" w:type="dxa"/>
+              <w:bottom w:w="0.0" w:type="dxa"/>
+              <w:right w:w="100.0" w:type="dxa"/>
+            </w:tcMar>
+            <w:vAlign w:val="top"/>
+          </w:tcPr>
+          <w:p>
+            <w:pPr>
+              <w:spacing w:before="240" w:line="276" w:lineRule="auto"/>
+              <w:ind w:left="0" w:firstLine="0"/>
+              <w:rPr/>
+            </w:pPr>
+            <w:r>
+              <w:rPr>
+                <w:rtl w:val="0"/>
+              </w:rPr>
+              <w:t xml:space="preserve">XLSX</w:t>
+            </w:r>
+          </w:p>
+        </w:tc>
+        <w:tc>
+          <w:tcPr>
+            <w:tcBorders>
+              <w:top w:color="000000" w:space="0" w:sz="0" w:val="nil"/>
+              <w:left w:color="000000" w:space="0" w:sz="0" w:val="nil"/>
+              <w:bottom w:color="000000" w:space="0" w:sz="7" w:val="single"/>
+              <w:right w:color="000000" w:space="0" w:sz="7" w:val="single"/>
+            </w:tcBorders>
+            <w:tcMar>
+              <w:top w:w="0.0" w:type="dxa"/>
+              <w:left w:w="100.0" w:type="dxa"/>
+              <w:bottom w:w="0.0" w:type="dxa"/>
+              <w:right w:w="100.0" w:type="dxa"/>
+            </w:tcMar>
+            <w:vAlign w:val="top"/>
+          </w:tcPr>
+          <w:p>
+            <w:pPr>
+              <w:spacing w:before="240" w:line="276" w:lineRule="auto"/>
+              <w:ind w:left="0" w:firstLine="0"/>
+              <w:rPr/>
+            </w:pPr>
+            <w:r>
+              <w:rPr>
+                <w:rtl w:val="0"/>
+              </w:rPr>
+              <w:t xml:space="preserve">P-DS-S-C.XLSX</w:t>
+            </w:r>
+          </w:p>
+        </w:tc>
+      </w:tr>
+      <w:tr>
+        <w:trPr>
+          <w:cantSplit w:val="0"/>
+          <w:trHeight w:val="300" w:hRule="atLeast"/>
+          <w:tblHeader w:val="0"/>
+        </w:trPr>
+        <w:tc>
+          <w:tcPr>
+            <w:tcBorders>
+              <w:top w:color="000000" w:space="0" w:sz="0" w:val="nil"/>
+              <w:left w:color="000000" w:space="0" w:sz="7" w:val="single"/>
+              <w:bottom w:color="000000" w:space="0" w:sz="7" w:val="single"/>
+              <w:right w:color="000000" w:space="0" w:sz="7" w:val="single"/>
+            </w:tcBorders>
+            <w:tcMar>
+              <w:top w:w="0.0" w:type="dxa"/>
+              <w:left w:w="100.0" w:type="dxa"/>
+              <w:bottom w:w="0.0" w:type="dxa"/>
+              <w:right w:w="100.0" w:type="dxa"/>
+            </w:tcMar>
+            <w:vAlign w:val="top"/>
+          </w:tcPr>
+          <w:p>
+            <w:pPr>
+              <w:spacing w:before="240" w:line="276" w:lineRule="auto"/>
+              <w:ind w:left="0" w:firstLine="0"/>
+              <w:rPr/>
+            </w:pPr>
+            <w:r>
+              <w:rPr>
+                <w:rtl w:val="0"/>
+              </w:rPr>
+              <w:t xml:space="preserve">F</w:t>
+            </w:r>
+          </w:p>
+        </w:tc>
+        <w:tc>
+          <w:tcPr>
+            <w:tcBorders>
+              <w:top w:color="000000" w:space="0" w:sz="0" w:val="nil"/>
+              <w:left w:color="000000" w:space="0" w:sz="0" w:val="nil"/>
+              <w:bottom w:color="000000" w:space="0" w:sz="7" w:val="single"/>
+              <w:right w:color="000000" w:space="0" w:sz="7" w:val="single"/>
+            </w:tcBorders>
+            <w:tcMar>
+              <w:top w:w="0.0" w:type="dxa"/>
+              <w:left w:w="100.0" w:type="dxa"/>
+              <w:bottom w:w="0.0" w:type="dxa"/>
+              <w:right w:w="100.0" w:type="dxa"/>
+            </w:tcMar>
+            <w:vAlign w:val="top"/>
+          </w:tcPr>
+          <w:p>
+            <w:pPr>
+              <w:spacing w:before="240" w:line="276" w:lineRule="auto"/>
+              <w:ind w:left="0" w:firstLine="0"/>
+              <w:rPr/>
+            </w:pPr>
+            <w:r>
+              <w:rPr>
+                <w:rtl w:val="0"/>
+              </w:rPr>
+              <w:t xml:space="preserve">DAA</w:t>
+            </w:r>
+          </w:p>
+        </w:tc>
+        <w:tc>
+          <w:tcPr>
+            <w:tcBorders>
+              <w:top w:color="000000" w:space="0" w:sz="0" w:val="nil"/>
+              <w:left w:color="000000" w:space="0" w:sz="0" w:val="nil"/>
+              <w:bottom w:color="000000" w:space="0" w:sz="7" w:val="single"/>
+              <w:right w:color="000000" w:space="0" w:sz="7" w:val="single"/>
+            </w:tcBorders>
+            <w:tcMar>
+              <w:top w:w="0.0" w:type="dxa"/>
+              <w:left w:w="100.0" w:type="dxa"/>
+              <w:bottom w:w="0.0" w:type="dxa"/>
+              <w:right w:w="100.0" w:type="dxa"/>
+            </w:tcMar>
+            <w:vAlign w:val="top"/>
+          </w:tcPr>
+          <w:p>
+            <w:pPr>
+              <w:spacing w:before="240" w:line="276" w:lineRule="auto"/>
+              <w:ind w:left="0" w:firstLine="0"/>
+              <w:rPr/>
+            </w:pPr>
+            <w:r>
+              <w:rPr>
+                <w:rtl w:val="0"/>
+              </w:rPr>
+              <w:t xml:space="preserve">P</w:t>
+            </w:r>
+          </w:p>
+        </w:tc>
+        <w:tc>
+          <w:tcPr>
+            <w:tcBorders>
+              <w:top w:color="000000" w:space="0" w:sz="0" w:val="nil"/>
+              <w:left w:color="000000" w:space="0" w:sz="0" w:val="nil"/>
+              <w:bottom w:color="000000" w:space="0" w:sz="7" w:val="single"/>
+              <w:right w:color="000000" w:space="0" w:sz="7" w:val="single"/>
+            </w:tcBorders>
+            <w:tcMar>
+              <w:top w:w="0.0" w:type="dxa"/>
+              <w:left w:w="100.0" w:type="dxa"/>
+              <w:bottom w:w="0.0" w:type="dxa"/>
+              <w:right w:w="100.0" w:type="dxa"/>
+            </w:tcMar>
+            <w:vAlign w:val="top"/>
+          </w:tcPr>
+          <w:p>
+            <w:pPr>
+              <w:spacing w:before="240" w:line="276" w:lineRule="auto"/>
+              <w:ind w:left="0" w:firstLine="0"/>
+              <w:rPr/>
+            </w:pPr>
+            <w:r>
+              <w:rPr>
+                <w:rtl w:val="0"/>
+              </w:rPr>
+              <w:t xml:space="preserve">DOCX</w:t>
+            </w:r>
+          </w:p>
+        </w:tc>
+        <w:tc>
+          <w:tcPr>
+            <w:tcBorders>
+              <w:top w:color="000000" w:space="0" w:sz="0" w:val="nil"/>
+              <w:left w:color="000000" w:space="0" w:sz="0" w:val="nil"/>
+              <w:bottom w:color="000000" w:space="0" w:sz="7" w:val="single"/>
+              <w:right w:color="000000" w:space="0" w:sz="7" w:val="single"/>
+            </w:tcBorders>
+            <w:tcMar>
+              <w:top w:w="0.0" w:type="dxa"/>
+              <w:left w:w="100.0" w:type="dxa"/>
+              <w:bottom w:w="0.0" w:type="dxa"/>
+              <w:right w:w="100.0" w:type="dxa"/>
+            </w:tcMar>
+            <w:vAlign w:val="top"/>
+          </w:tcPr>
+          <w:p>
+            <w:pPr>
+              <w:spacing w:before="240" w:line="276" w:lineRule="auto"/>
+              <w:ind w:left="0" w:firstLine="0"/>
+              <w:rPr/>
+            </w:pPr>
+            <w:r>
+              <w:rPr>
+                <w:rtl w:val="0"/>
+              </w:rPr>
+              <w:t xml:space="preserve">P-DS-F-DAA.DOCX</w:t>
+            </w:r>
+          </w:p>
+        </w:tc>
+      </w:tr>
+      <w:tr>
+        <w:trPr>
+          <w:cantSplit w:val="0"/>
+          <w:trHeight w:val="300" w:hRule="atLeast"/>
+          <w:tblHeader w:val="0"/>
+        </w:trPr>
+        <w:tc>
+          <w:tcPr>
+            <w:tcBorders>
+              <w:top w:color="000000" w:space="0" w:sz="0" w:val="nil"/>
+              <w:left w:color="000000" w:space="0" w:sz="7" w:val="single"/>
+              <w:bottom w:color="000000" w:space="0" w:sz="7" w:val="single"/>
+              <w:right w:color="000000" w:space="0" w:sz="7" w:val="single"/>
+            </w:tcBorders>
+            <w:tcMar>
+              <w:top w:w="0.0" w:type="dxa"/>
+              <w:left w:w="100.0" w:type="dxa"/>
+              <w:bottom w:w="0.0" w:type="dxa"/>
+              <w:right w:w="100.0" w:type="dxa"/>
+            </w:tcMar>
+            <w:vAlign w:val="top"/>
+          </w:tcPr>
+          <w:p>
+            <w:pPr>
+              <w:spacing w:before="240" w:line="276" w:lineRule="auto"/>
+              <w:ind w:left="0" w:firstLine="0"/>
+              <w:rPr/>
+            </w:pPr>
+            <w:r>
+              <w:rPr>
+                <w:rtl w:val="0"/>
+              </w:rPr>
+              <w:t xml:space="preserve">E</w:t>
+            </w:r>
+          </w:p>
+        </w:tc>
+        <w:tc>
+          <w:tcPr>
+            <w:tcBorders>
+              <w:top w:color="000000" w:space="0" w:sz="0" w:val="nil"/>
+              <w:left w:color="000000" w:space="0" w:sz="0" w:val="nil"/>
+              <w:bottom w:color="000000" w:space="0" w:sz="7" w:val="single"/>
+              <w:right w:color="000000" w:space="0" w:sz="7" w:val="single"/>
+            </w:tcBorders>
+            <w:tcMar>
+              <w:top w:w="0.0" w:type="dxa"/>
+              <w:left w:w="100.0" w:type="dxa"/>
+              <w:bottom w:w="0.0" w:type="dxa"/>
+              <w:right w:w="100.0" w:type="dxa"/>
+            </w:tcMar>
+            <w:vAlign w:val="top"/>
+          </w:tcPr>
+          <w:p>
+            <w:pPr>
+              <w:spacing w:before="240" w:line="276" w:lineRule="auto"/>
+              <w:ind w:left="0" w:firstLine="0"/>
+              <w:rPr/>
+            </w:pPr>
+            <w:r>
+              <w:rPr>
+                <w:rtl w:val="0"/>
+              </w:rPr>
+              <w:t xml:space="preserve">DDI</w:t>
+            </w:r>
+          </w:p>
+        </w:tc>
+        <w:tc>
+          <w:tcPr>
+            <w:tcBorders>
+              <w:top w:color="000000" w:space="0" w:sz="0" w:val="nil"/>
+              <w:left w:color="000000" w:space="0" w:sz="0" w:val="nil"/>
+              <w:bottom w:color="000000" w:space="0" w:sz="7" w:val="single"/>
+              <w:right w:color="000000" w:space="0" w:sz="7" w:val="single"/>
+            </w:tcBorders>
+            <w:tcMar>
+              <w:top w:w="0.0" w:type="dxa"/>
+              <w:left w:w="100.0" w:type="dxa"/>
+              <w:bottom w:w="0.0" w:type="dxa"/>
+              <w:right w:w="100.0" w:type="dxa"/>
+            </w:tcMar>
+            <w:vAlign w:val="top"/>
+          </w:tcPr>
+          <w:p>
+            <w:pPr>
+              <w:spacing w:before="240" w:line="276" w:lineRule="auto"/>
+              <w:ind w:left="0" w:firstLine="0"/>
+              <w:rPr/>
+            </w:pPr>
+            <w:r>
+              <w:rPr>
+                <w:rtl w:val="0"/>
+              </w:rPr>
+              <w:t xml:space="preserve">P</w:t>
+            </w:r>
+          </w:p>
+        </w:tc>
+        <w:tc>
+          <w:tcPr>
+            <w:tcBorders>
+              <w:top w:color="000000" w:space="0" w:sz="0" w:val="nil"/>
+              <w:left w:color="000000" w:space="0" w:sz="0" w:val="nil"/>
+              <w:bottom w:color="000000" w:space="0" w:sz="7" w:val="single"/>
+              <w:right w:color="000000" w:space="0" w:sz="7" w:val="single"/>
+            </w:tcBorders>
+            <w:tcMar>
+              <w:top w:w="0.0" w:type="dxa"/>
+              <w:left w:w="100.0" w:type="dxa"/>
+              <w:bottom w:w="0.0" w:type="dxa"/>
+              <w:right w:w="100.0" w:type="dxa"/>
+            </w:tcMar>
+            <w:vAlign w:val="top"/>
+          </w:tcPr>
+          <w:p>
+            <w:pPr>
+              <w:spacing w:before="240" w:line="276" w:lineRule="auto"/>
+              <w:ind w:left="0" w:firstLine="0"/>
+              <w:rPr/>
+            </w:pPr>
+            <w:r>
+              <w:rPr>
+                <w:rtl w:val="0"/>
+              </w:rPr>
+              <w:t xml:space="preserve">DOCX</w:t>
+            </w:r>
+          </w:p>
+        </w:tc>
+        <w:tc>
+          <w:tcPr>
+            <w:tcBorders>
+              <w:top w:color="000000" w:space="0" w:sz="0" w:val="nil"/>
+              <w:left w:color="000000" w:space="0" w:sz="0" w:val="nil"/>
+              <w:bottom w:color="000000" w:space="0" w:sz="7" w:val="single"/>
+              <w:right w:color="000000" w:space="0" w:sz="7" w:val="single"/>
+            </w:tcBorders>
+            <w:tcMar>
+              <w:top w:w="0.0" w:type="dxa"/>
+              <w:left w:w="100.0" w:type="dxa"/>
+              <w:bottom w:w="0.0" w:type="dxa"/>
+              <w:right w:w="100.0" w:type="dxa"/>
+            </w:tcMar>
+            <w:vAlign w:val="top"/>
+          </w:tcPr>
+          <w:p>
+            <w:pPr>
+              <w:spacing w:before="240" w:line="276" w:lineRule="auto"/>
+              <w:ind w:left="0" w:firstLine="0"/>
+              <w:rPr/>
+            </w:pPr>
+            <w:r>
+              <w:rPr>
+                <w:rtl w:val="0"/>
+              </w:rPr>
+              <w:t xml:space="preserve">P-DS-E-DDI.DOCX</w:t>
+            </w:r>
+          </w:p>
+        </w:tc>
+      </w:tr>
+      <w:tr>
+        <w:trPr>
+          <w:cantSplit w:val="0"/>
+          <w:trHeight w:val="300" w:hRule="atLeast"/>
+          <w:tblHeader w:val="0"/>
+        </w:trPr>
+        <w:tc>
+          <w:tcPr>
+            <w:tcBorders>
+              <w:top w:color="000000" w:space="0" w:sz="0" w:val="nil"/>
+              <w:left w:color="000000" w:space="0" w:sz="7" w:val="single"/>
+              <w:bottom w:color="000000" w:space="0" w:sz="7" w:val="single"/>
+              <w:right w:color="000000" w:space="0" w:sz="7" w:val="single"/>
+            </w:tcBorders>
+            <w:tcMar>
+              <w:top w:w="0.0" w:type="dxa"/>
+              <w:left w:w="100.0" w:type="dxa"/>
+              <w:bottom w:w="0.0" w:type="dxa"/>
+              <w:right w:w="100.0" w:type="dxa"/>
+            </w:tcMar>
+            <w:vAlign w:val="top"/>
+          </w:tcPr>
+          <w:p>
+            <w:pPr>
+              <w:spacing w:before="240" w:line="276" w:lineRule="auto"/>
+              <w:ind w:left="0" w:firstLine="0"/>
+              <w:rPr/>
+            </w:pPr>
+            <w:r>
+              <w:rPr>
+                <w:rtl w:val="0"/>
+              </w:rPr>
+              <w:t xml:space="preserve">F</w:t>
+            </w:r>
+          </w:p>
+        </w:tc>
+        <w:tc>
+          <w:tcPr>
+            <w:tcBorders>
+              <w:top w:color="000000" w:space="0" w:sz="0" w:val="nil"/>
+              <w:left w:color="000000" w:space="0" w:sz="0" w:val="nil"/>
+              <w:bottom w:color="000000" w:space="0" w:sz="7" w:val="single"/>
+              <w:right w:color="000000" w:space="0" w:sz="7" w:val="single"/>
+            </w:tcBorders>
+            <w:tcMar>
+              <w:top w:w="0.0" w:type="dxa"/>
+              <w:left w:w="100.0" w:type="dxa"/>
+              <w:bottom w:w="0.0" w:type="dxa"/>
+              <w:right w:w="100.0" w:type="dxa"/>
+            </w:tcMar>
+            <w:vAlign w:val="top"/>
+          </w:tcPr>
+          <w:p>
+            <w:pPr>
+              <w:spacing w:before="240" w:line="276" w:lineRule="auto"/>
+              <w:ind w:left="0" w:firstLine="0"/>
+              <w:rPr/>
+            </w:pPr>
+            <w:r>
+              <w:rPr>
+                <w:rtl w:val="0"/>
+              </w:rPr>
+              <w:t xml:space="preserve">MBD</w:t>
+            </w:r>
+          </w:p>
+        </w:tc>
+        <w:tc>
+          <w:tcPr>
+            <w:tcBorders>
+              <w:top w:color="000000" w:space="0" w:sz="0" w:val="nil"/>
+              <w:left w:color="000000" w:space="0" w:sz="0" w:val="nil"/>
+              <w:bottom w:color="000000" w:space="0" w:sz="7" w:val="single"/>
+              <w:right w:color="000000" w:space="0" w:sz="7" w:val="single"/>
+            </w:tcBorders>
+            <w:tcMar>
+              <w:top w:w="0.0" w:type="dxa"/>
+              <w:left w:w="100.0" w:type="dxa"/>
+              <w:bottom w:w="0.0" w:type="dxa"/>
+              <w:right w:w="100.0" w:type="dxa"/>
+            </w:tcMar>
+            <w:vAlign w:val="top"/>
+          </w:tcPr>
+          <w:p>
+            <w:pPr>
+              <w:spacing w:before="240" w:line="276" w:lineRule="auto"/>
+              <w:ind w:left="0" w:firstLine="0"/>
+              <w:rPr/>
+            </w:pPr>
+            <w:r>
+              <w:rPr>
+                <w:rtl w:val="0"/>
+              </w:rPr>
+              <w:t xml:space="preserve">P</w:t>
+            </w:r>
+          </w:p>
+        </w:tc>
+        <w:tc>
+          <w:tcPr>
+            <w:tcBorders>
+              <w:top w:color="000000" w:space="0" w:sz="0" w:val="nil"/>
+              <w:left w:color="000000" w:space="0" w:sz="0" w:val="nil"/>
+              <w:bottom w:color="000000" w:space="0" w:sz="7" w:val="single"/>
+              <w:right w:color="000000" w:space="0" w:sz="7" w:val="single"/>
+            </w:tcBorders>
+            <w:tcMar>
+              <w:top w:w="0.0" w:type="dxa"/>
+              <w:left w:w="100.0" w:type="dxa"/>
+              <w:bottom w:w="0.0" w:type="dxa"/>
+              <w:right w:w="100.0" w:type="dxa"/>
+            </w:tcMar>
+            <w:vAlign w:val="top"/>
+          </w:tcPr>
+          <w:p>
+            <w:pPr>
+              <w:spacing w:before="240" w:line="276" w:lineRule="auto"/>
+              <w:ind w:left="0" w:firstLine="0"/>
+              <w:rPr/>
+            </w:pPr>
+            <w:r>
+              <w:rPr>
+                <w:rtl w:val="0"/>
+              </w:rPr>
+              <w:t xml:space="preserve">DOCX</w:t>
+            </w:r>
+          </w:p>
+        </w:tc>
+        <w:tc>
+          <w:tcPr>
+            <w:tcBorders>
+              <w:top w:color="000000" w:space="0" w:sz="0" w:val="nil"/>
+              <w:left w:color="000000" w:space="0" w:sz="0" w:val="nil"/>
+              <w:bottom w:color="000000" w:space="0" w:sz="7" w:val="single"/>
+              <w:right w:color="000000" w:space="0" w:sz="7" w:val="single"/>
+            </w:tcBorders>
+            <w:tcMar>
+              <w:top w:w="0.0" w:type="dxa"/>
+              <w:left w:w="100.0" w:type="dxa"/>
+              <w:bottom w:w="0.0" w:type="dxa"/>
+              <w:right w:w="100.0" w:type="dxa"/>
+            </w:tcMar>
+            <w:vAlign w:val="top"/>
+          </w:tcPr>
+          <w:p>
+            <w:pPr>
+              <w:spacing w:before="240" w:line="276" w:lineRule="auto"/>
+              <w:ind w:left="0" w:firstLine="0"/>
+              <w:rPr/>
+            </w:pPr>
+            <w:r>
+              <w:rPr>
+                <w:rtl w:val="0"/>
+              </w:rPr>
+              <w:t xml:space="preserve">P-DS-F-MBD.DOCX</w:t>
+            </w:r>
+          </w:p>
+        </w:tc>
+      </w:tr>
+      <w:tr>
+        <w:trPr>
+          <w:cantSplit w:val="0"/>
+          <w:trHeight w:val="300" w:hRule="atLeast"/>
+          <w:tblHeader w:val="0"/>
+        </w:trPr>
+        <w:tc>
+          <w:tcPr>
+            <w:tcBorders>
+              <w:top w:color="000000" w:space="0" w:sz="0" w:val="nil"/>
+              <w:left w:color="000000" w:space="0" w:sz="7" w:val="single"/>
+              <w:bottom w:color="000000" w:space="0" w:sz="7" w:val="single"/>
+              <w:right w:color="000000" w:space="0" w:sz="7" w:val="single"/>
+            </w:tcBorders>
+            <w:tcMar>
+              <w:top w:w="0.0" w:type="dxa"/>
+              <w:left w:w="100.0" w:type="dxa"/>
+              <w:bottom w:w="0.0" w:type="dxa"/>
+              <w:right w:w="100.0" w:type="dxa"/>
+            </w:tcMar>
+            <w:vAlign w:val="top"/>
+          </w:tcPr>
+          <w:p>
+            <w:pPr>
+              <w:spacing w:before="240" w:line="276" w:lineRule="auto"/>
+              <w:ind w:left="0" w:firstLine="0"/>
+              <w:rPr/>
+            </w:pPr>
+            <w:r>
+              <w:rPr>
+                <w:rtl w:val="0"/>
+              </w:rPr>
+              <w:t xml:space="preserve">S</w:t>
+            </w:r>
+          </w:p>
+        </w:tc>
+        <w:tc>
+          <w:tcPr>
+            <w:tcBorders>
+              <w:top w:color="000000" w:space="0" w:sz="0" w:val="nil"/>
+              <w:left w:color="000000" w:space="0" w:sz="0" w:val="nil"/>
+              <w:bottom w:color="000000" w:space="0" w:sz="7" w:val="single"/>
+              <w:right w:color="000000" w:space="0" w:sz="7" w:val="single"/>
+            </w:tcBorders>
+            <w:tcMar>
+              <w:top w:w="0.0" w:type="dxa"/>
+              <w:left w:w="100.0" w:type="dxa"/>
+              <w:bottom w:w="0.0" w:type="dxa"/>
+              <w:right w:w="100.0" w:type="dxa"/>
+            </w:tcMar>
+            <w:vAlign w:val="top"/>
+          </w:tcPr>
+          <w:p>
+            <w:pPr>
+              <w:spacing w:before="240" w:line="276" w:lineRule="auto"/>
+              <w:ind w:left="0" w:firstLine="0"/>
+              <w:rPr/>
+            </w:pPr>
+            <w:r>
+              <w:rPr>
+                <w:rtl w:val="0"/>
+              </w:rPr>
+              <w:t xml:space="preserve">S</w:t>
+            </w:r>
+          </w:p>
+        </w:tc>
+        <w:tc>
+          <w:tcPr>
+            <w:tcBorders>
+              <w:top w:color="000000" w:space="0" w:sz="0" w:val="nil"/>
+              <w:left w:color="000000" w:space="0" w:sz="0" w:val="nil"/>
+              <w:bottom w:color="000000" w:space="0" w:sz="7" w:val="single"/>
+              <w:right w:color="000000" w:space="0" w:sz="7" w:val="single"/>
+            </w:tcBorders>
+            <w:tcMar>
+              <w:top w:w="0.0" w:type="dxa"/>
+              <w:left w:w="100.0" w:type="dxa"/>
+              <w:bottom w:w="0.0" w:type="dxa"/>
+              <w:right w:w="100.0" w:type="dxa"/>
+            </w:tcMar>
+            <w:vAlign w:val="top"/>
+          </w:tcPr>
+          <w:p>
+            <w:pPr>
+              <w:spacing w:before="240" w:line="276" w:lineRule="auto"/>
+              <w:ind w:left="0" w:firstLine="0"/>
+              <w:rPr/>
+            </w:pPr>
+            <w:r>
+              <w:rPr>
+                <w:rtl w:val="0"/>
+              </w:rPr>
+              <w:t xml:space="preserve">P</w:t>
+            </w:r>
+          </w:p>
+        </w:tc>
+        <w:tc>
+          <w:tcPr>
+            <w:tcBorders>
+              <w:top w:color="000000" w:space="0" w:sz="0" w:val="nil"/>
+              <w:left w:color="000000" w:space="0" w:sz="0" w:val="nil"/>
+              <w:bottom w:color="000000" w:space="0" w:sz="7" w:val="single"/>
+              <w:right w:color="000000" w:space="0" w:sz="7" w:val="single"/>
+            </w:tcBorders>
+            <w:tcMar>
+              <w:top w:w="0.0" w:type="dxa"/>
+              <w:left w:w="100.0" w:type="dxa"/>
+              <w:bottom w:w="0.0" w:type="dxa"/>
+              <w:right w:w="100.0" w:type="dxa"/>
+            </w:tcMar>
+            <w:vAlign w:val="top"/>
+          </w:tcPr>
+          <w:p>
+            <w:pPr>
+              <w:spacing w:before="240" w:line="276" w:lineRule="auto"/>
+              <w:ind w:left="0" w:firstLine="0"/>
+              <w:rPr/>
+            </w:pPr>
+            <w:r>
+              <w:rPr>
+                <w:rtl w:val="0"/>
+              </w:rPr>
+              <w:t xml:space="preserve">CSS</w:t>
+            </w:r>
+          </w:p>
+        </w:tc>
+        <w:tc>
+          <w:tcPr>
+            <w:tcBorders>
+              <w:top w:color="000000" w:space="0" w:sz="0" w:val="nil"/>
+              <w:left w:color="000000" w:space="0" w:sz="0" w:val="nil"/>
+              <w:bottom w:color="000000" w:space="0" w:sz="7" w:val="single"/>
+              <w:right w:color="000000" w:space="0" w:sz="7" w:val="single"/>
+            </w:tcBorders>
+            <w:tcMar>
+              <w:top w:w="0.0" w:type="dxa"/>
+              <w:left w:w="100.0" w:type="dxa"/>
+              <w:bottom w:w="0.0" w:type="dxa"/>
+              <w:right w:w="100.0" w:type="dxa"/>
+            </w:tcMar>
+            <w:vAlign w:val="top"/>
+          </w:tcPr>
+          <w:p>
+            <w:pPr>
+              <w:spacing w:before="240" w:line="276" w:lineRule="auto"/>
+              <w:ind w:left="0" w:firstLine="0"/>
+              <w:rPr/>
+            </w:pPr>
+            <w:r>
+              <w:rPr>
+                <w:rtl w:val="0"/>
+              </w:rPr>
+              <w:t xml:space="preserve">P-DS-S-S.CSS</w:t>
+            </w:r>
+          </w:p>
+        </w:tc>
+      </w:tr>
+      <w:tr>
+        <w:trPr>
+          <w:cantSplit w:val="0"/>
+          <w:trHeight w:val="300" w:hRule="atLeast"/>
+          <w:tblHeader w:val="0"/>
+        </w:trPr>
+        <w:tc>
+          <w:tcPr>
+            <w:tcBorders>
+              <w:top w:color="000000" w:space="0" w:sz="0" w:val="nil"/>
+              <w:left w:color="000000" w:space="0" w:sz="7" w:val="single"/>
+              <w:bottom w:color="000000" w:space="0" w:sz="7" w:val="single"/>
+              <w:right w:color="000000" w:space="0" w:sz="7" w:val="single"/>
+            </w:tcBorders>
+            <w:tcMar>
+              <w:top w:w="0.0" w:type="dxa"/>
+              <w:left w:w="100.0" w:type="dxa"/>
+              <w:bottom w:w="0.0" w:type="dxa"/>
+              <w:right w:w="100.0" w:type="dxa"/>
+            </w:tcMar>
+            <w:vAlign w:val="top"/>
+          </w:tcPr>
+          <w:p>
+            <w:pPr>
+              <w:spacing w:before="240" w:line="276" w:lineRule="auto"/>
+              <w:ind w:left="0" w:firstLine="0"/>
+              <w:rPr/>
+            </w:pPr>
+            <w:r>
+              <w:rPr>
+                <w:rtl w:val="0"/>
+              </w:rPr>
+              <w:t xml:space="preserve">S</w:t>
+            </w:r>
+          </w:p>
+        </w:tc>
+        <w:tc>
+          <w:tcPr>
+            <w:tcBorders>
+              <w:top w:color="000000" w:space="0" w:sz="0" w:val="nil"/>
+              <w:left w:color="000000" w:space="0" w:sz="0" w:val="nil"/>
+              <w:bottom w:color="000000" w:space="0" w:sz="7" w:val="single"/>
+              <w:right w:color="000000" w:space="0" w:sz="7" w:val="single"/>
+            </w:tcBorders>
+            <w:tcMar>
+              <w:top w:w="0.0" w:type="dxa"/>
+              <w:left w:w="100.0" w:type="dxa"/>
+              <w:bottom w:w="0.0" w:type="dxa"/>
+              <w:right w:w="100.0" w:type="dxa"/>
+            </w:tcMar>
+            <w:vAlign w:val="top"/>
+          </w:tcPr>
+          <w:p>
+            <w:pPr>
+              <w:spacing w:before="240" w:line="276" w:lineRule="auto"/>
+              <w:ind w:left="0" w:firstLine="0"/>
+              <w:rPr/>
+            </w:pPr>
+            <w:r>
+              <w:rPr>
+                <w:rtl w:val="0"/>
+              </w:rPr>
+              <w:t xml:space="preserve">SBR</w:t>
+            </w:r>
+          </w:p>
+        </w:tc>
+        <w:tc>
+          <w:tcPr>
+            <w:tcBorders>
+              <w:top w:color="000000" w:space="0" w:sz="0" w:val="nil"/>
+              <w:left w:color="000000" w:space="0" w:sz="0" w:val="nil"/>
+              <w:bottom w:color="000000" w:space="0" w:sz="7" w:val="single"/>
+              <w:right w:color="000000" w:space="0" w:sz="7" w:val="single"/>
+            </w:tcBorders>
+            <w:tcMar>
+              <w:top w:w="0.0" w:type="dxa"/>
+              <w:left w:w="100.0" w:type="dxa"/>
+              <w:bottom w:w="0.0" w:type="dxa"/>
+              <w:right w:w="100.0" w:type="dxa"/>
+            </w:tcMar>
+            <w:vAlign w:val="top"/>
+          </w:tcPr>
+          <w:p>
+            <w:pPr>
+              <w:spacing w:before="240" w:line="276" w:lineRule="auto"/>
+              <w:ind w:left="0" w:firstLine="0"/>
+              <w:rPr/>
+            </w:pPr>
+            <w:r>
+              <w:rPr>
+                <w:rtl w:val="0"/>
+              </w:rPr>
+              <w:t xml:space="preserve">P</w:t>
+            </w:r>
+          </w:p>
+        </w:tc>
+        <w:tc>
+          <w:tcPr>
+            <w:tcBorders>
+              <w:top w:color="000000" w:space="0" w:sz="0" w:val="nil"/>
+              <w:left w:color="000000" w:space="0" w:sz="0" w:val="nil"/>
+              <w:bottom w:color="000000" w:space="0" w:sz="7" w:val="single"/>
+              <w:right w:color="000000" w:space="0" w:sz="7" w:val="single"/>
+            </w:tcBorders>
+            <w:tcMar>
+              <w:top w:w="0.0" w:type="dxa"/>
+              <w:left w:w="100.0" w:type="dxa"/>
+              <w:bottom w:w="0.0" w:type="dxa"/>
+              <w:right w:w="100.0" w:type="dxa"/>
+            </w:tcMar>
+            <w:vAlign w:val="top"/>
+          </w:tcPr>
+          <w:p>
+            <w:pPr>
+              <w:spacing w:before="240" w:line="276" w:lineRule="auto"/>
+              <w:ind w:left="0" w:firstLine="0"/>
+              <w:rPr/>
+            </w:pPr>
+            <w:r>
+              <w:rPr>
+                <w:rtl w:val="0"/>
+              </w:rPr>
+              <w:t xml:space="preserve">CSS</w:t>
+            </w:r>
+          </w:p>
+        </w:tc>
+        <w:tc>
+          <w:tcPr>
+            <w:tcBorders>
+              <w:top w:color="000000" w:space="0" w:sz="0" w:val="nil"/>
+              <w:left w:color="000000" w:space="0" w:sz="0" w:val="nil"/>
+              <w:bottom w:color="000000" w:space="0" w:sz="7" w:val="single"/>
+              <w:right w:color="000000" w:space="0" w:sz="7" w:val="single"/>
+            </w:tcBorders>
+            <w:tcMar>
+              <w:top w:w="0.0" w:type="dxa"/>
+              <w:left w:w="100.0" w:type="dxa"/>
+              <w:bottom w:w="0.0" w:type="dxa"/>
+              <w:right w:w="100.0" w:type="dxa"/>
+            </w:tcMar>
+            <w:vAlign w:val="top"/>
+          </w:tcPr>
+          <w:p>
+            <w:pPr>
+              <w:spacing w:before="240" w:line="276" w:lineRule="auto"/>
+              <w:ind w:left="0" w:firstLine="0"/>
+              <w:rPr/>
+            </w:pPr>
+            <w:r>
+              <w:rPr>
+                <w:rtl w:val="0"/>
+              </w:rPr>
+              <w:t xml:space="preserve">P-DS-S-SBR.CSS</w:t>
+            </w:r>
+          </w:p>
+        </w:tc>
+      </w:tr>
+      <w:tr>
+        <w:trPr>
+          <w:cantSplit w:val="0"/>
+          <w:trHeight w:val="300" w:hRule="atLeast"/>
+          <w:tblHeader w:val="0"/>
+        </w:trPr>
+        <w:tc>
+          <w:tcPr>
+            <w:tcBorders>
+              <w:top w:color="000000" w:space="0" w:sz="0" w:val="nil"/>
+              <w:left w:color="000000" w:space="0" w:sz="7" w:val="single"/>
+              <w:bottom w:color="000000" w:space="0" w:sz="7" w:val="single"/>
+              <w:right w:color="000000" w:space="0" w:sz="7" w:val="single"/>
+            </w:tcBorders>
+            <w:tcMar>
+              <w:top w:w="0.0" w:type="dxa"/>
+              <w:left w:w="100.0" w:type="dxa"/>
+              <w:bottom w:w="0.0" w:type="dxa"/>
+              <w:right w:w="100.0" w:type="dxa"/>
+            </w:tcMar>
+            <w:vAlign w:val="top"/>
+          </w:tcPr>
+          <w:p>
+            <w:pPr>
+              <w:spacing w:before="240" w:line="276" w:lineRule="auto"/>
+              <w:ind w:left="0" w:firstLine="0"/>
+              <w:rPr/>
+            </w:pPr>
+            <w:r>
+              <w:rPr>
+                <w:rtl w:val="0"/>
+              </w:rPr>
+              <w:t xml:space="preserve">S</w:t>
+            </w:r>
+          </w:p>
+        </w:tc>
+        <w:tc>
+          <w:tcPr>
+            <w:tcBorders>
+              <w:top w:color="000000" w:space="0" w:sz="0" w:val="nil"/>
+              <w:left w:color="000000" w:space="0" w:sz="0" w:val="nil"/>
+              <w:bottom w:color="000000" w:space="0" w:sz="7" w:val="single"/>
+              <w:right w:color="000000" w:space="0" w:sz="7" w:val="single"/>
+            </w:tcBorders>
+            <w:tcMar>
+              <w:top w:w="0.0" w:type="dxa"/>
+              <w:left w:w="100.0" w:type="dxa"/>
+              <w:bottom w:w="0.0" w:type="dxa"/>
+              <w:right w:w="100.0" w:type="dxa"/>
+            </w:tcMar>
+            <w:vAlign w:val="top"/>
+          </w:tcPr>
+          <w:p>
+            <w:pPr>
+              <w:spacing w:before="240" w:line="276" w:lineRule="auto"/>
+              <w:ind w:left="0" w:firstLine="0"/>
+              <w:rPr/>
+            </w:pPr>
+            <w:r>
+              <w:rPr>
+                <w:rtl w:val="0"/>
+              </w:rPr>
+              <w:t xml:space="preserve">SL</w:t>
+            </w:r>
+          </w:p>
+        </w:tc>
+        <w:tc>
+          <w:tcPr>
+            <w:tcBorders>
+              <w:top w:color="000000" w:space="0" w:sz="0" w:val="nil"/>
+              <w:left w:color="000000" w:space="0" w:sz="0" w:val="nil"/>
+              <w:bottom w:color="000000" w:space="0" w:sz="7" w:val="single"/>
+              <w:right w:color="000000" w:space="0" w:sz="7" w:val="single"/>
+            </w:tcBorders>
+            <w:tcMar>
+              <w:top w:w="0.0" w:type="dxa"/>
+              <w:left w:w="100.0" w:type="dxa"/>
+              <w:bottom w:w="0.0" w:type="dxa"/>
+              <w:right w:w="100.0" w:type="dxa"/>
+            </w:tcMar>
+            <w:vAlign w:val="top"/>
+          </w:tcPr>
+          <w:p>
+            <w:pPr>
+              <w:spacing w:before="240" w:line="276" w:lineRule="auto"/>
+              <w:ind w:left="0" w:firstLine="0"/>
+              <w:rPr/>
+            </w:pPr>
+            <w:r>
+              <w:rPr>
+                <w:rtl w:val="0"/>
+              </w:rPr>
+              <w:t xml:space="preserve">P</w:t>
+            </w:r>
+          </w:p>
+        </w:tc>
+        <w:tc>
+          <w:tcPr>
+            <w:tcBorders>
+              <w:top w:color="000000" w:space="0" w:sz="0" w:val="nil"/>
+              <w:left w:color="000000" w:space="0" w:sz="0" w:val="nil"/>
+              <w:bottom w:color="000000" w:space="0" w:sz="7" w:val="single"/>
+              <w:right w:color="000000" w:space="0" w:sz="7" w:val="single"/>
+            </w:tcBorders>
+            <w:tcMar>
+              <w:top w:w="0.0" w:type="dxa"/>
+              <w:left w:w="100.0" w:type="dxa"/>
+              <w:bottom w:w="0.0" w:type="dxa"/>
+              <w:right w:w="100.0" w:type="dxa"/>
+            </w:tcMar>
+            <w:vAlign w:val="top"/>
+          </w:tcPr>
+          <w:p>
+            <w:pPr>
+              <w:spacing w:before="240" w:line="276" w:lineRule="auto"/>
+              <w:ind w:left="0" w:firstLine="0"/>
+              <w:rPr/>
+            </w:pPr>
+            <w:r>
+              <w:rPr>
+                <w:rtl w:val="0"/>
+              </w:rPr>
+              <w:t xml:space="preserve">CSS</w:t>
+            </w:r>
+          </w:p>
+        </w:tc>
+        <w:tc>
+          <w:tcPr>
+            <w:tcBorders>
+              <w:top w:color="000000" w:space="0" w:sz="0" w:val="nil"/>
+              <w:left w:color="000000" w:space="0" w:sz="0" w:val="nil"/>
+              <w:bottom w:color="000000" w:space="0" w:sz="7" w:val="single"/>
+              <w:right w:color="000000" w:space="0" w:sz="7" w:val="single"/>
+            </w:tcBorders>
+            <w:tcMar>
+              <w:top w:w="0.0" w:type="dxa"/>
+              <w:left w:w="100.0" w:type="dxa"/>
+              <w:bottom w:w="0.0" w:type="dxa"/>
+              <w:right w:w="100.0" w:type="dxa"/>
+            </w:tcMar>
+            <w:vAlign w:val="top"/>
+          </w:tcPr>
+          <w:p>
+            <w:pPr>
+              <w:spacing w:before="240" w:line="276" w:lineRule="auto"/>
+              <w:ind w:left="0" w:firstLine="0"/>
+              <w:rPr/>
+            </w:pPr>
+            <w:r>
+              <w:rPr>
+                <w:rtl w:val="0"/>
+              </w:rPr>
+              <w:t xml:space="preserve">P-DS-S-SL.CSS</w:t>
+            </w:r>
+          </w:p>
+        </w:tc>
+      </w:tr>
+      <w:tr>
+        <w:trPr>
+          <w:cantSplit w:val="0"/>
+          <w:trHeight w:val="300" w:hRule="atLeast"/>
+          <w:tblHeader w:val="0"/>
+        </w:trPr>
+        <w:tc>
+          <w:tcPr>
+            <w:tcBorders>
+              <w:top w:color="000000" w:space="0" w:sz="0" w:val="nil"/>
+              <w:left w:color="000000" w:space="0" w:sz="7" w:val="single"/>
+              <w:bottom w:color="000000" w:space="0" w:sz="7" w:val="single"/>
+              <w:right w:color="000000" w:space="0" w:sz="7" w:val="single"/>
+            </w:tcBorders>
+            <w:tcMar>
+              <w:top w:w="0.0" w:type="dxa"/>
+              <w:left w:w="100.0" w:type="dxa"/>
+              <w:bottom w:w="0.0" w:type="dxa"/>
+              <w:right w:w="100.0" w:type="dxa"/>
+            </w:tcMar>
+            <w:vAlign w:val="top"/>
+          </w:tcPr>
+          <w:p>
+            <w:pPr>
+              <w:spacing w:before="240" w:line="276" w:lineRule="auto"/>
+              <w:ind w:left="0" w:firstLine="0"/>
+              <w:rPr/>
+            </w:pPr>
+            <w:r>
+              <w:rPr>
+                <w:rtl w:val="0"/>
+              </w:rPr>
+              <w:t xml:space="preserve">F</w:t>
+            </w:r>
+          </w:p>
+        </w:tc>
+        <w:tc>
+          <w:tcPr>
+            <w:tcBorders>
+              <w:top w:color="000000" w:space="0" w:sz="0" w:val="nil"/>
+              <w:left w:color="000000" w:space="0" w:sz="0" w:val="nil"/>
+              <w:bottom w:color="000000" w:space="0" w:sz="7" w:val="single"/>
+              <w:right w:color="000000" w:space="0" w:sz="7" w:val="single"/>
+            </w:tcBorders>
+            <w:tcMar>
+              <w:top w:w="0.0" w:type="dxa"/>
+              <w:left w:w="100.0" w:type="dxa"/>
+              <w:bottom w:w="0.0" w:type="dxa"/>
+              <w:right w:w="100.0" w:type="dxa"/>
+            </w:tcMar>
+            <w:vAlign w:val="top"/>
+          </w:tcPr>
+          <w:p>
+            <w:pPr>
+              <w:spacing w:before="240" w:line="276" w:lineRule="auto"/>
+              <w:ind w:left="0" w:firstLine="0"/>
+              <w:rPr/>
+            </w:pPr>
+            <w:r>
+              <w:rPr>
+                <w:rtl w:val="0"/>
+              </w:rPr>
+              <w:t xml:space="preserve">BR</w:t>
+            </w:r>
+          </w:p>
+        </w:tc>
+        <w:tc>
+          <w:tcPr>
+            <w:tcBorders>
+              <w:top w:color="000000" w:space="0" w:sz="0" w:val="nil"/>
+              <w:left w:color="000000" w:space="0" w:sz="0" w:val="nil"/>
+              <w:bottom w:color="000000" w:space="0" w:sz="7" w:val="single"/>
+              <w:right w:color="000000" w:space="0" w:sz="7" w:val="single"/>
+            </w:tcBorders>
+            <w:tcMar>
+              <w:top w:w="0.0" w:type="dxa"/>
+              <w:left w:w="100.0" w:type="dxa"/>
+              <w:bottom w:w="0.0" w:type="dxa"/>
+              <w:right w:w="100.0" w:type="dxa"/>
+            </w:tcMar>
+            <w:vAlign w:val="top"/>
+          </w:tcPr>
+          <w:p>
+            <w:pPr>
+              <w:spacing w:before="240" w:line="276" w:lineRule="auto"/>
+              <w:ind w:left="0" w:firstLine="0"/>
+              <w:rPr/>
+            </w:pPr>
+            <w:r>
+              <w:rPr>
+                <w:rtl w:val="0"/>
+              </w:rPr>
+              <w:t xml:space="preserve">P</w:t>
+            </w:r>
+          </w:p>
+        </w:tc>
+        <w:tc>
+          <w:tcPr>
+            <w:tcBorders>
+              <w:top w:color="000000" w:space="0" w:sz="0" w:val="nil"/>
+              <w:left w:color="000000" w:space="0" w:sz="0" w:val="nil"/>
+              <w:bottom w:color="000000" w:space="0" w:sz="7" w:val="single"/>
+              <w:right w:color="000000" w:space="0" w:sz="7" w:val="single"/>
+            </w:tcBorders>
+            <w:tcMar>
+              <w:top w:w="0.0" w:type="dxa"/>
+              <w:left w:w="100.0" w:type="dxa"/>
+              <w:bottom w:w="0.0" w:type="dxa"/>
+              <w:right w:w="100.0" w:type="dxa"/>
+            </w:tcMar>
+            <w:vAlign w:val="top"/>
+          </w:tcPr>
+          <w:p>
+            <w:pPr>
+              <w:spacing w:before="240" w:line="276" w:lineRule="auto"/>
+              <w:ind w:left="0" w:firstLine="0"/>
+              <w:rPr/>
+            </w:pPr>
+            <w:r>
+              <w:rPr>
+                <w:rtl w:val="0"/>
+              </w:rPr>
+              <w:t xml:space="preserve">HTML</w:t>
+            </w:r>
+          </w:p>
+        </w:tc>
+        <w:tc>
+          <w:tcPr>
+            <w:tcBorders>
+              <w:top w:color="000000" w:space="0" w:sz="0" w:val="nil"/>
+              <w:left w:color="000000" w:space="0" w:sz="0" w:val="nil"/>
+              <w:bottom w:color="000000" w:space="0" w:sz="7" w:val="single"/>
+              <w:right w:color="000000" w:space="0" w:sz="7" w:val="single"/>
+            </w:tcBorders>
+            <w:tcMar>
+              <w:top w:w="0.0" w:type="dxa"/>
+              <w:left w:w="100.0" w:type="dxa"/>
+              <w:bottom w:w="0.0" w:type="dxa"/>
+              <w:right w:w="100.0" w:type="dxa"/>
+            </w:tcMar>
+            <w:vAlign w:val="top"/>
+          </w:tcPr>
+          <w:p>
+            <w:pPr>
+              <w:spacing w:before="240" w:line="276" w:lineRule="auto"/>
+              <w:ind w:left="0" w:firstLine="0"/>
+              <w:rPr/>
+            </w:pPr>
+            <w:r>
+              <w:rPr>
+                <w:rtl w:val="0"/>
+              </w:rPr>
+              <w:t xml:space="preserve">P-DS-F-BR.HTML</w:t>
+            </w:r>
+          </w:p>
+        </w:tc>
+      </w:tr>
+      <w:tr>
+        <w:trPr>
+          <w:cantSplit w:val="0"/>
+          <w:trHeight w:val="300" w:hRule="atLeast"/>
+          <w:tblHeader w:val="0"/>
+        </w:trPr>
+        <w:tc>
+          <w:tcPr>
+            <w:tcBorders>
+              <w:top w:color="000000" w:space="0" w:sz="0" w:val="nil"/>
+              <w:left w:color="000000" w:space="0" w:sz="7" w:val="single"/>
+              <w:bottom w:color="000000" w:space="0" w:sz="7" w:val="single"/>
+              <w:right w:color="000000" w:space="0" w:sz="7" w:val="single"/>
+            </w:tcBorders>
+            <w:tcMar>
+              <w:top w:w="0.0" w:type="dxa"/>
+              <w:left w:w="100.0" w:type="dxa"/>
+              <w:bottom w:w="0.0" w:type="dxa"/>
+              <w:right w:w="100.0" w:type="dxa"/>
+            </w:tcMar>
+            <w:vAlign w:val="top"/>
+          </w:tcPr>
+          <w:p>
+            <w:pPr>
+              <w:spacing w:before="240" w:line="276" w:lineRule="auto"/>
+              <w:ind w:left="0" w:firstLine="0"/>
+              <w:rPr/>
+            </w:pPr>
+            <w:r>
+              <w:rPr>
+                <w:rtl w:val="0"/>
+              </w:rPr>
+              <w:t xml:space="preserve">F</w:t>
+            </w:r>
+          </w:p>
+        </w:tc>
+        <w:tc>
+          <w:tcPr>
+            <w:tcBorders>
+              <w:top w:color="000000" w:space="0" w:sz="0" w:val="nil"/>
+              <w:left w:color="000000" w:space="0" w:sz="0" w:val="nil"/>
+              <w:bottom w:color="000000" w:space="0" w:sz="7" w:val="single"/>
+              <w:right w:color="000000" w:space="0" w:sz="7" w:val="single"/>
+            </w:tcBorders>
+            <w:tcMar>
+              <w:top w:w="0.0" w:type="dxa"/>
+              <w:left w:w="100.0" w:type="dxa"/>
+              <w:bottom w:w="0.0" w:type="dxa"/>
+              <w:right w:w="100.0" w:type="dxa"/>
+            </w:tcMar>
+            <w:vAlign w:val="top"/>
+          </w:tcPr>
+          <w:p>
+            <w:pPr>
+              <w:spacing w:before="240" w:line="276" w:lineRule="auto"/>
+              <w:ind w:left="0" w:firstLine="0"/>
+              <w:rPr/>
+            </w:pPr>
+            <w:r>
+              <w:rPr>
+                <w:rtl w:val="0"/>
+              </w:rPr>
+              <w:t xml:space="preserve">I</w:t>
+            </w:r>
+          </w:p>
+        </w:tc>
+        <w:tc>
+          <w:tcPr>
+            <w:tcBorders>
+              <w:top w:color="000000" w:space="0" w:sz="0" w:val="nil"/>
+              <w:left w:color="000000" w:space="0" w:sz="0" w:val="nil"/>
+              <w:bottom w:color="000000" w:space="0" w:sz="7" w:val="single"/>
+              <w:right w:color="000000" w:space="0" w:sz="7" w:val="single"/>
+            </w:tcBorders>
+            <w:tcMar>
+              <w:top w:w="0.0" w:type="dxa"/>
+              <w:left w:w="100.0" w:type="dxa"/>
+              <w:bottom w:w="0.0" w:type="dxa"/>
+              <w:right w:w="100.0" w:type="dxa"/>
+            </w:tcMar>
+            <w:vAlign w:val="top"/>
+          </w:tcPr>
+          <w:p>
+            <w:pPr>
+              <w:spacing w:before="240" w:line="276" w:lineRule="auto"/>
+              <w:ind w:left="0" w:firstLine="0"/>
+              <w:rPr/>
+            </w:pPr>
+            <w:r>
+              <w:rPr>
+                <w:rtl w:val="0"/>
+              </w:rPr>
+              <w:t xml:space="preserve">P</w:t>
+            </w:r>
+          </w:p>
+        </w:tc>
+        <w:tc>
+          <w:tcPr>
+            <w:tcBorders>
+              <w:top w:color="000000" w:space="0" w:sz="0" w:val="nil"/>
+              <w:left w:color="000000" w:space="0" w:sz="0" w:val="nil"/>
+              <w:bottom w:color="000000" w:space="0" w:sz="7" w:val="single"/>
+              <w:right w:color="000000" w:space="0" w:sz="7" w:val="single"/>
+            </w:tcBorders>
+            <w:tcMar>
+              <w:top w:w="0.0" w:type="dxa"/>
+              <w:left w:w="100.0" w:type="dxa"/>
+              <w:bottom w:w="0.0" w:type="dxa"/>
+              <w:right w:w="100.0" w:type="dxa"/>
+            </w:tcMar>
+            <w:vAlign w:val="top"/>
+          </w:tcPr>
+          <w:p>
+            <w:pPr>
+              <w:spacing w:before="240" w:line="276" w:lineRule="auto"/>
+              <w:ind w:left="0" w:firstLine="0"/>
+              <w:rPr/>
+            </w:pPr>
+            <w:r>
+              <w:rPr>
+                <w:rtl w:val="0"/>
+              </w:rPr>
+              <w:t xml:space="preserve">HTML</w:t>
+            </w:r>
+          </w:p>
+        </w:tc>
+        <w:tc>
+          <w:tcPr>
+            <w:tcBorders>
+              <w:top w:color="000000" w:space="0" w:sz="0" w:val="nil"/>
+              <w:left w:color="000000" w:space="0" w:sz="0" w:val="nil"/>
+              <w:bottom w:color="000000" w:space="0" w:sz="7" w:val="single"/>
+              <w:right w:color="000000" w:space="0" w:sz="7" w:val="single"/>
+            </w:tcBorders>
+            <w:tcMar>
+              <w:top w:w="0.0" w:type="dxa"/>
+              <w:left w:w="100.0" w:type="dxa"/>
+              <w:bottom w:w="0.0" w:type="dxa"/>
+              <w:right w:w="100.0" w:type="dxa"/>
+            </w:tcMar>
+            <w:vAlign w:val="top"/>
+          </w:tcPr>
+          <w:p>
+            <w:pPr>
+              <w:spacing w:before="240" w:line="276" w:lineRule="auto"/>
+              <w:ind w:left="0" w:firstLine="0"/>
+              <w:rPr/>
+            </w:pPr>
+            <w:r>
+              <w:rPr>
+                <w:rtl w:val="0"/>
+              </w:rPr>
+              <w:t xml:space="preserve">P-DS-F-I.HTML</w:t>
+            </w:r>
+          </w:p>
+        </w:tc>
+      </w:tr>
+      <w:tr>
+        <w:trPr>
+          <w:cantSplit w:val="0"/>
+          <w:trHeight w:val="300" w:hRule="atLeast"/>
+          <w:tblHeader w:val="0"/>
+        </w:trPr>
+        <w:tc>
+          <w:tcPr>
+            <w:tcBorders>
+              <w:top w:color="000000" w:space="0" w:sz="0" w:val="nil"/>
+              <w:left w:color="000000" w:space="0" w:sz="7" w:val="single"/>
+              <w:bottom w:color="000000" w:space="0" w:sz="7" w:val="single"/>
+              <w:right w:color="000000" w:space="0" w:sz="7" w:val="single"/>
+            </w:tcBorders>
+            <w:tcMar>
+              <w:top w:w="0.0" w:type="dxa"/>
+              <w:left w:w="100.0" w:type="dxa"/>
+              <w:bottom w:w="0.0" w:type="dxa"/>
+              <w:right w:w="100.0" w:type="dxa"/>
+            </w:tcMar>
+            <w:vAlign w:val="top"/>
+          </w:tcPr>
+          <w:p>
+            <w:pPr>
+              <w:spacing w:before="240" w:line="276" w:lineRule="auto"/>
+              <w:ind w:left="0" w:firstLine="0"/>
+              <w:rPr/>
+            </w:pPr>
+            <w:r>
+              <w:rPr>
+                <w:rtl w:val="0"/>
+              </w:rPr>
+              <w:t xml:space="preserve">F</w:t>
+            </w:r>
+          </w:p>
+        </w:tc>
+        <w:tc>
+          <w:tcPr>
+            <w:tcBorders>
+              <w:top w:color="000000" w:space="0" w:sz="0" w:val="nil"/>
+              <w:left w:color="000000" w:space="0" w:sz="0" w:val="nil"/>
+              <w:bottom w:color="000000" w:space="0" w:sz="7" w:val="single"/>
+              <w:right w:color="000000" w:space="0" w:sz="7" w:val="single"/>
+            </w:tcBorders>
+            <w:tcMar>
+              <w:top w:w="0.0" w:type="dxa"/>
+              <w:left w:w="100.0" w:type="dxa"/>
+              <w:bottom w:w="0.0" w:type="dxa"/>
+              <w:right w:w="100.0" w:type="dxa"/>
+            </w:tcMar>
+            <w:vAlign w:val="top"/>
+          </w:tcPr>
+          <w:p>
+            <w:pPr>
+              <w:spacing w:before="240" w:line="276" w:lineRule="auto"/>
+              <w:ind w:left="0" w:firstLine="0"/>
+              <w:rPr/>
+            </w:pPr>
+            <w:r>
+              <w:rPr>
+                <w:rtl w:val="0"/>
+              </w:rPr>
+              <w:t xml:space="preserve">L</w:t>
+            </w:r>
+          </w:p>
+        </w:tc>
+        <w:tc>
+          <w:tcPr>
+            <w:tcBorders>
+              <w:top w:color="000000" w:space="0" w:sz="0" w:val="nil"/>
+              <w:left w:color="000000" w:space="0" w:sz="0" w:val="nil"/>
+              <w:bottom w:color="000000" w:space="0" w:sz="7" w:val="single"/>
+              <w:right w:color="000000" w:space="0" w:sz="7" w:val="single"/>
+            </w:tcBorders>
+            <w:tcMar>
+              <w:top w:w="0.0" w:type="dxa"/>
+              <w:left w:w="100.0" w:type="dxa"/>
+              <w:bottom w:w="0.0" w:type="dxa"/>
+              <w:right w:w="100.0" w:type="dxa"/>
+            </w:tcMar>
+            <w:vAlign w:val="top"/>
+          </w:tcPr>
+          <w:p>
+            <w:pPr>
+              <w:spacing w:before="240" w:line="276" w:lineRule="auto"/>
+              <w:ind w:left="0" w:firstLine="0"/>
+              <w:rPr/>
+            </w:pPr>
+            <w:r>
+              <w:rPr>
+                <w:rtl w:val="0"/>
+              </w:rPr>
+              <w:t xml:space="preserve">P</w:t>
+            </w:r>
+          </w:p>
+        </w:tc>
+        <w:tc>
+          <w:tcPr>
+            <w:tcBorders>
+              <w:top w:color="000000" w:space="0" w:sz="0" w:val="nil"/>
+              <w:left w:color="000000" w:space="0" w:sz="0" w:val="nil"/>
+              <w:bottom w:color="000000" w:space="0" w:sz="7" w:val="single"/>
+              <w:right w:color="000000" w:space="0" w:sz="7" w:val="single"/>
+            </w:tcBorders>
+            <w:tcMar>
+              <w:top w:w="0.0" w:type="dxa"/>
+              <w:left w:w="100.0" w:type="dxa"/>
+              <w:bottom w:w="0.0" w:type="dxa"/>
+              <w:right w:w="100.0" w:type="dxa"/>
+            </w:tcMar>
+            <w:vAlign w:val="top"/>
+          </w:tcPr>
+          <w:p>
+            <w:pPr>
+              <w:spacing w:before="240" w:line="276" w:lineRule="auto"/>
+              <w:ind w:left="0" w:firstLine="0"/>
+              <w:rPr/>
+            </w:pPr>
+            <w:r>
+              <w:rPr>
+                <w:rtl w:val="0"/>
+              </w:rPr>
+              <w:t xml:space="preserve">HTML</w:t>
+            </w:r>
+          </w:p>
+        </w:tc>
+        <w:tc>
+          <w:tcPr>
+            <w:tcBorders>
+              <w:top w:color="000000" w:space="0" w:sz="0" w:val="nil"/>
+              <w:left w:color="000000" w:space="0" w:sz="0" w:val="nil"/>
+              <w:bottom w:color="000000" w:space="0" w:sz="7" w:val="single"/>
+              <w:right w:color="000000" w:space="0" w:sz="7" w:val="single"/>
+            </w:tcBorders>
+            <w:tcMar>
+              <w:top w:w="0.0" w:type="dxa"/>
+              <w:left w:w="100.0" w:type="dxa"/>
+              <w:bottom w:w="0.0" w:type="dxa"/>
+              <w:right w:w="100.0" w:type="dxa"/>
+            </w:tcMar>
+            <w:vAlign w:val="top"/>
+          </w:tcPr>
+          <w:p>
+            <w:pPr>
+              <w:spacing w:before="240" w:line="276" w:lineRule="auto"/>
+              <w:ind w:left="0" w:firstLine="0"/>
+              <w:rPr/>
+            </w:pPr>
+            <w:r>
+              <w:rPr>
+                <w:rtl w:val="0"/>
+              </w:rPr>
+              <w:t xml:space="preserve">P-DS-F-L.HTML</w:t>
+            </w:r>
+          </w:p>
+        </w:tc>
+      </w:tr>
+      <w:tr>
+        <w:trPr>
+          <w:cantSplit w:val="0"/>
+          <w:trHeight w:val="300" w:hRule="atLeast"/>
+          <w:tblHeader w:val="0"/>
+        </w:trPr>
+        <w:tc>
+          <w:tcPr>
+            <w:tcBorders>
+              <w:top w:color="000000" w:space="0" w:sz="0" w:val="nil"/>
+              <w:left w:color="000000" w:space="0" w:sz="7" w:val="single"/>
+              <w:bottom w:color="000000" w:space="0" w:sz="7" w:val="single"/>
+              <w:right w:color="000000" w:space="0" w:sz="7" w:val="single"/>
+            </w:tcBorders>
+            <w:tcMar>
+              <w:top w:w="0.0" w:type="dxa"/>
+              <w:left w:w="100.0" w:type="dxa"/>
+              <w:bottom w:w="0.0" w:type="dxa"/>
+              <w:right w:w="100.0" w:type="dxa"/>
+            </w:tcMar>
+            <w:vAlign w:val="top"/>
+          </w:tcPr>
+          <w:p>
+            <w:pPr>
+              <w:spacing w:before="240" w:line="276" w:lineRule="auto"/>
+              <w:ind w:left="0" w:firstLine="0"/>
+              <w:rPr/>
+            </w:pPr>
+            <w:r>
+              <w:rPr>
+                <w:rtl w:val="0"/>
+              </w:rPr>
+              <w:t xml:space="preserve">F</w:t>
+            </w:r>
+          </w:p>
+        </w:tc>
+        <w:tc>
+          <w:tcPr>
+            <w:tcBorders>
+              <w:top w:color="000000" w:space="0" w:sz="0" w:val="nil"/>
+              <w:left w:color="000000" w:space="0" w:sz="0" w:val="nil"/>
+              <w:bottom w:color="000000" w:space="0" w:sz="7" w:val="single"/>
+              <w:right w:color="000000" w:space="0" w:sz="7" w:val="single"/>
+            </w:tcBorders>
+            <w:tcMar>
+              <w:top w:w="0.0" w:type="dxa"/>
+              <w:left w:w="100.0" w:type="dxa"/>
+              <w:bottom w:w="0.0" w:type="dxa"/>
+              <w:right w:w="100.0" w:type="dxa"/>
+            </w:tcMar>
+            <w:vAlign w:val="top"/>
+          </w:tcPr>
+          <w:p>
+            <w:pPr>
+              <w:spacing w:before="240" w:line="276" w:lineRule="auto"/>
+              <w:ind w:left="0" w:firstLine="0"/>
+              <w:rPr/>
+            </w:pPr>
+            <w:r>
+              <w:rPr>
+                <w:rtl w:val="0"/>
+              </w:rPr>
+              <w:t xml:space="preserve">RDE</w:t>
+            </w:r>
+          </w:p>
+        </w:tc>
+        <w:tc>
+          <w:tcPr>
+            <w:tcBorders>
+              <w:top w:color="000000" w:space="0" w:sz="0" w:val="nil"/>
+              <w:left w:color="000000" w:space="0" w:sz="0" w:val="nil"/>
+              <w:bottom w:color="000000" w:space="0" w:sz="7" w:val="single"/>
+              <w:right w:color="000000" w:space="0" w:sz="7" w:val="single"/>
+            </w:tcBorders>
+            <w:tcMar>
+              <w:top w:w="0.0" w:type="dxa"/>
+              <w:left w:w="100.0" w:type="dxa"/>
+              <w:bottom w:w="0.0" w:type="dxa"/>
+              <w:right w:w="100.0" w:type="dxa"/>
+            </w:tcMar>
+            <w:vAlign w:val="top"/>
+          </w:tcPr>
+          <w:p>
+            <w:pPr>
+              <w:spacing w:before="240" w:line="276" w:lineRule="auto"/>
+              <w:ind w:left="0" w:firstLine="0"/>
+              <w:rPr/>
+            </w:pPr>
+            <w:r>
+              <w:rPr>
+                <w:rtl w:val="0"/>
+              </w:rPr>
+              <w:t xml:space="preserve">P</w:t>
+            </w:r>
+          </w:p>
+        </w:tc>
+        <w:tc>
+          <w:tcPr>
+            <w:tcBorders>
+              <w:top w:color="000000" w:space="0" w:sz="0" w:val="nil"/>
+              <w:left w:color="000000" w:space="0" w:sz="0" w:val="nil"/>
+              <w:bottom w:color="000000" w:space="0" w:sz="7" w:val="single"/>
+              <w:right w:color="000000" w:space="0" w:sz="7" w:val="single"/>
+            </w:tcBorders>
+            <w:tcMar>
+              <w:top w:w="0.0" w:type="dxa"/>
+              <w:left w:w="100.0" w:type="dxa"/>
+              <w:bottom w:w="0.0" w:type="dxa"/>
+              <w:right w:w="100.0" w:type="dxa"/>
+            </w:tcMar>
+            <w:vAlign w:val="top"/>
+          </w:tcPr>
+          <w:p>
+            <w:pPr>
+              <w:spacing w:before="240" w:line="276" w:lineRule="auto"/>
+              <w:ind w:left="0" w:firstLine="0"/>
+              <w:rPr/>
+            </w:pPr>
+            <w:r>
+              <w:rPr>
+                <w:rtl w:val="0"/>
+              </w:rPr>
+              <w:t xml:space="preserve">HTML</w:t>
+            </w:r>
+          </w:p>
+        </w:tc>
+        <w:tc>
+          <w:tcPr>
+            <w:tcBorders>
+              <w:top w:color="000000" w:space="0" w:sz="0" w:val="nil"/>
+              <w:left w:color="000000" w:space="0" w:sz="0" w:val="nil"/>
+              <w:bottom w:color="000000" w:space="0" w:sz="7" w:val="single"/>
+              <w:right w:color="000000" w:space="0" w:sz="7" w:val="single"/>
+            </w:tcBorders>
+            <w:tcMar>
+              <w:top w:w="0.0" w:type="dxa"/>
+              <w:left w:w="100.0" w:type="dxa"/>
+              <w:bottom w:w="0.0" w:type="dxa"/>
+              <w:right w:w="100.0" w:type="dxa"/>
+            </w:tcMar>
+            <w:vAlign w:val="top"/>
+          </w:tcPr>
+          <w:p>
+            <w:pPr>
+              <w:spacing w:before="240" w:line="276" w:lineRule="auto"/>
+              <w:ind w:left="0" w:firstLine="0"/>
+              <w:rPr/>
+            </w:pPr>
+            <w:r>
+              <w:rPr>
+                <w:rtl w:val="0"/>
+              </w:rPr>
+              <w:t xml:space="preserve">P-DS-F-RDE.HTML</w:t>
+            </w:r>
+          </w:p>
+        </w:tc>
+      </w:tr>
+      <w:tr>
+        <w:trPr>
+          <w:cantSplit w:val="0"/>
+          <w:trHeight w:val="300" w:hRule="atLeast"/>
+          <w:tblHeader w:val="0"/>
+        </w:trPr>
+        <w:tc>
+          <w:tcPr>
+            <w:tcBorders>
+              <w:top w:color="000000" w:space="0" w:sz="0" w:val="nil"/>
+              <w:left w:color="000000" w:space="0" w:sz="7" w:val="single"/>
+              <w:bottom w:color="000000" w:space="0" w:sz="7" w:val="single"/>
+              <w:right w:color="000000" w:space="0" w:sz="7" w:val="single"/>
+            </w:tcBorders>
+            <w:tcMar>
+              <w:top w:w="0.0" w:type="dxa"/>
+              <w:left w:w="100.0" w:type="dxa"/>
+              <w:bottom w:w="0.0" w:type="dxa"/>
+              <w:right w:w="100.0" w:type="dxa"/>
+            </w:tcMar>
+            <w:vAlign w:val="top"/>
+          </w:tcPr>
+          <w:p>
+            <w:pPr>
+              <w:spacing w:before="240" w:line="276" w:lineRule="auto"/>
+              <w:ind w:left="0" w:firstLine="0"/>
+              <w:rPr/>
+            </w:pPr>
+            <w:r>
+              <w:rPr>
+                <w:rtl w:val="0"/>
+              </w:rPr>
+              <w:t xml:space="preserve">S</w:t>
+            </w:r>
+          </w:p>
+        </w:tc>
+        <w:tc>
+          <w:tcPr>
+            <w:tcBorders>
+              <w:top w:color="000000" w:space="0" w:sz="0" w:val="nil"/>
+              <w:left w:color="000000" w:space="0" w:sz="0" w:val="nil"/>
+              <w:bottom w:color="000000" w:space="0" w:sz="7" w:val="single"/>
+              <w:right w:color="000000" w:space="0" w:sz="7" w:val="single"/>
+            </w:tcBorders>
+            <w:tcMar>
+              <w:top w:w="0.0" w:type="dxa"/>
+              <w:left w:w="100.0" w:type="dxa"/>
+              <w:bottom w:w="0.0" w:type="dxa"/>
+              <w:right w:w="100.0" w:type="dxa"/>
+            </w:tcMar>
+            <w:vAlign w:val="top"/>
+          </w:tcPr>
+          <w:p>
+            <w:pPr>
+              <w:spacing w:before="240" w:line="276" w:lineRule="auto"/>
+              <w:ind w:left="0" w:firstLine="0"/>
+              <w:rPr/>
+            </w:pPr>
+            <w:r>
+              <w:rPr>
+                <w:rtl w:val="0"/>
+              </w:rPr>
+              <w:t xml:space="preserve">ASQL</w:t>
+            </w:r>
+          </w:p>
+        </w:tc>
+        <w:tc>
+          <w:tcPr>
+            <w:tcBorders>
+              <w:top w:color="000000" w:space="0" w:sz="0" w:val="nil"/>
+              <w:left w:color="000000" w:space="0" w:sz="0" w:val="nil"/>
+              <w:bottom w:color="000000" w:space="0" w:sz="7" w:val="single"/>
+              <w:right w:color="000000" w:space="0" w:sz="7" w:val="single"/>
+            </w:tcBorders>
+            <w:tcMar>
+              <w:top w:w="0.0" w:type="dxa"/>
+              <w:left w:w="100.0" w:type="dxa"/>
+              <w:bottom w:w="0.0" w:type="dxa"/>
+              <w:right w:w="100.0" w:type="dxa"/>
+            </w:tcMar>
+            <w:vAlign w:val="top"/>
+          </w:tcPr>
+          <w:p>
+            <w:pPr>
+              <w:spacing w:before="240" w:line="276" w:lineRule="auto"/>
+              <w:ind w:left="0" w:firstLine="0"/>
+              <w:rPr/>
+            </w:pPr>
+            <w:r>
+              <w:rPr>
+                <w:rtl w:val="0"/>
+              </w:rPr>
+              <w:t xml:space="preserve">P</w:t>
+            </w:r>
+          </w:p>
+        </w:tc>
+        <w:tc>
+          <w:tcPr>
+            <w:tcBorders>
+              <w:top w:color="000000" w:space="0" w:sz="0" w:val="nil"/>
+              <w:left w:color="000000" w:space="0" w:sz="0" w:val="nil"/>
+              <w:bottom w:color="000000" w:space="0" w:sz="7" w:val="single"/>
+              <w:right w:color="000000" w:space="0" w:sz="7" w:val="single"/>
+            </w:tcBorders>
+            <w:tcMar>
+              <w:top w:w="0.0" w:type="dxa"/>
+              <w:left w:w="100.0" w:type="dxa"/>
+              <w:bottom w:w="0.0" w:type="dxa"/>
+              <w:right w:w="100.0" w:type="dxa"/>
+            </w:tcMar>
+            <w:vAlign w:val="top"/>
+          </w:tcPr>
+          <w:p>
+            <w:pPr>
+              <w:spacing w:before="240" w:line="276" w:lineRule="auto"/>
+              <w:ind w:left="0" w:firstLine="0"/>
+              <w:rPr/>
+            </w:pPr>
+            <w:r>
+              <w:rPr>
+                <w:rtl w:val="0"/>
+              </w:rPr>
+              <w:t xml:space="preserve">SQL</w:t>
+            </w:r>
+          </w:p>
+        </w:tc>
+        <w:tc>
+          <w:tcPr>
+            <w:tcBorders>
+              <w:top w:color="000000" w:space="0" w:sz="0" w:val="nil"/>
+              <w:left w:color="000000" w:space="0" w:sz="0" w:val="nil"/>
+              <w:bottom w:color="000000" w:space="0" w:sz="7" w:val="single"/>
+              <w:right w:color="000000" w:space="0" w:sz="7" w:val="single"/>
+            </w:tcBorders>
+            <w:tcMar>
+              <w:top w:w="0.0" w:type="dxa"/>
+              <w:left w:w="100.0" w:type="dxa"/>
+              <w:bottom w:w="0.0" w:type="dxa"/>
+              <w:right w:w="100.0" w:type="dxa"/>
+            </w:tcMar>
+            <w:vAlign w:val="top"/>
+          </w:tcPr>
+          <w:p>
+            <w:pPr>
+              <w:spacing w:before="240" w:line="276" w:lineRule="auto"/>
+              <w:ind w:left="0" w:firstLine="0"/>
+              <w:rPr/>
+            </w:pPr>
+            <w:r>
+              <w:rPr>
+                <w:rtl w:val="0"/>
+              </w:rPr>
+              <w:t xml:space="preserve">P-DS-S-ASQL.SQL</w:t>
+            </w:r>
+          </w:p>
+        </w:tc>
+      </w:tr>
+      <w:tr>
+        <w:trPr>
+          <w:cantSplit w:val="0"/>
+          <w:trHeight w:val="300" w:hRule="atLeast"/>
+          <w:tblHeader w:val="0"/>
+        </w:trPr>
+        <w:tc>
+          <w:tcPr>
+            <w:tcBorders>
+              <w:top w:color="000000" w:space="0" w:sz="0" w:val="nil"/>
+              <w:left w:color="000000" w:space="0" w:sz="7" w:val="single"/>
+              <w:bottom w:color="000000" w:space="0" w:sz="7" w:val="single"/>
+              <w:right w:color="000000" w:space="0" w:sz="7" w:val="single"/>
+            </w:tcBorders>
+            <w:tcMar>
+              <w:top w:w="0.0" w:type="dxa"/>
+              <w:left w:w="100.0" w:type="dxa"/>
+              <w:bottom w:w="0.0" w:type="dxa"/>
+              <w:right w:w="100.0" w:type="dxa"/>
+            </w:tcMar>
+            <w:vAlign w:val="top"/>
+          </w:tcPr>
+          <w:p>
+            <w:pPr>
+              <w:spacing w:before="240" w:line="276" w:lineRule="auto"/>
+              <w:ind w:left="0" w:firstLine="0"/>
+              <w:rPr/>
+            </w:pPr>
+            <w:r>
+              <w:rPr>
+                <w:rtl w:val="0"/>
+              </w:rPr>
+              <w:t xml:space="preserve">F</w:t>
+            </w:r>
+          </w:p>
+        </w:tc>
+        <w:tc>
+          <w:tcPr>
+            <w:tcBorders>
+              <w:top w:color="000000" w:space="0" w:sz="0" w:val="nil"/>
+              <w:left w:color="000000" w:space="0" w:sz="0" w:val="nil"/>
+              <w:bottom w:color="000000" w:space="0" w:sz="7" w:val="single"/>
+              <w:right w:color="000000" w:space="0" w:sz="7" w:val="single"/>
+            </w:tcBorders>
+            <w:tcMar>
+              <w:top w:w="0.0" w:type="dxa"/>
+              <w:left w:w="100.0" w:type="dxa"/>
+              <w:bottom w:w="0.0" w:type="dxa"/>
+              <w:right w:w="100.0" w:type="dxa"/>
+            </w:tcMar>
+            <w:vAlign w:val="top"/>
+          </w:tcPr>
+          <w:p>
+            <w:pPr>
+              <w:spacing w:before="240" w:line="276" w:lineRule="auto"/>
+              <w:ind w:left="0" w:firstLine="0"/>
+              <w:rPr/>
+            </w:pPr>
+            <w:r>
+              <w:rPr>
+                <w:rtl w:val="0"/>
+              </w:rPr>
+              <w:t xml:space="preserve">BD</w:t>
+            </w:r>
+          </w:p>
+        </w:tc>
+        <w:tc>
+          <w:tcPr>
+            <w:tcBorders>
+              <w:top w:color="000000" w:space="0" w:sz="0" w:val="nil"/>
+              <w:left w:color="000000" w:space="0" w:sz="0" w:val="nil"/>
+              <w:bottom w:color="000000" w:space="0" w:sz="7" w:val="single"/>
+              <w:right w:color="000000" w:space="0" w:sz="7" w:val="single"/>
+            </w:tcBorders>
+            <w:tcMar>
+              <w:top w:w="0.0" w:type="dxa"/>
+              <w:left w:w="100.0" w:type="dxa"/>
+              <w:bottom w:w="0.0" w:type="dxa"/>
+              <w:right w:w="100.0" w:type="dxa"/>
+            </w:tcMar>
+            <w:vAlign w:val="top"/>
+          </w:tcPr>
+          <w:p>
+            <w:pPr>
+              <w:spacing w:before="240" w:line="276" w:lineRule="auto"/>
+              <w:ind w:left="0" w:firstLine="0"/>
+              <w:rPr/>
+            </w:pPr>
+            <w:r>
+              <w:rPr>
+                <w:rtl w:val="0"/>
+              </w:rPr>
+              <w:t xml:space="preserve">P</w:t>
+            </w:r>
+          </w:p>
+        </w:tc>
+        <w:tc>
+          <w:tcPr>
+            <w:tcBorders>
+              <w:top w:color="000000" w:space="0" w:sz="0" w:val="nil"/>
+              <w:left w:color="000000" w:space="0" w:sz="0" w:val="nil"/>
+              <w:bottom w:color="000000" w:space="0" w:sz="7" w:val="single"/>
+              <w:right w:color="000000" w:space="0" w:sz="7" w:val="single"/>
+            </w:tcBorders>
+            <w:tcMar>
+              <w:top w:w="0.0" w:type="dxa"/>
+              <w:left w:w="100.0" w:type="dxa"/>
+              <w:bottom w:w="0.0" w:type="dxa"/>
+              <w:right w:w="100.0" w:type="dxa"/>
+            </w:tcMar>
+            <w:vAlign w:val="top"/>
+          </w:tcPr>
+          <w:p>
+            <w:pPr>
+              <w:spacing w:before="240" w:line="276" w:lineRule="auto"/>
+              <w:ind w:left="0" w:firstLine="0"/>
+              <w:rPr/>
+            </w:pPr>
+            <w:r>
+              <w:rPr>
+                <w:rtl w:val="0"/>
+              </w:rPr>
+              <w:t xml:space="preserve">PY</w:t>
+            </w:r>
+          </w:p>
+        </w:tc>
+        <w:tc>
+          <w:tcPr>
+            <w:tcBorders>
+              <w:top w:color="000000" w:space="0" w:sz="0" w:val="nil"/>
+              <w:left w:color="000000" w:space="0" w:sz="0" w:val="nil"/>
+              <w:bottom w:color="000000" w:space="0" w:sz="7" w:val="single"/>
+              <w:right w:color="000000" w:space="0" w:sz="7" w:val="single"/>
+            </w:tcBorders>
+            <w:tcMar>
+              <w:top w:w="0.0" w:type="dxa"/>
+              <w:left w:w="100.0" w:type="dxa"/>
+              <w:bottom w:w="0.0" w:type="dxa"/>
+              <w:right w:w="100.0" w:type="dxa"/>
+            </w:tcMar>
+            <w:vAlign w:val="top"/>
+          </w:tcPr>
+          <w:p>
+            <w:pPr>
+              <w:spacing w:before="240" w:line="276" w:lineRule="auto"/>
+              <w:ind w:left="0" w:firstLine="0"/>
+              <w:rPr/>
+            </w:pPr>
+            <w:r>
+              <w:rPr>
+                <w:rtl w:val="0"/>
+              </w:rPr>
+              <w:t xml:space="preserve">P-DS-F-BD.PY</w:t>
+            </w:r>
+          </w:p>
+        </w:tc>
+      </w:tr>
+      <w:tr>
+        <w:trPr>
+          <w:cantSplit w:val="0"/>
+          <w:trHeight w:val="300" w:hRule="atLeast"/>
+          <w:tblHeader w:val="0"/>
+        </w:trPr>
+        <w:tc>
+          <w:tcPr>
+            <w:tcBorders>
+              <w:top w:color="000000" w:space="0" w:sz="0" w:val="nil"/>
+              <w:left w:color="000000" w:space="0" w:sz="7" w:val="single"/>
+              <w:bottom w:color="000000" w:space="0" w:sz="7" w:val="single"/>
+              <w:right w:color="000000" w:space="0" w:sz="7" w:val="single"/>
+            </w:tcBorders>
+            <w:tcMar>
+              <w:top w:w="0.0" w:type="dxa"/>
+              <w:left w:w="100.0" w:type="dxa"/>
+              <w:bottom w:w="0.0" w:type="dxa"/>
+              <w:right w:w="100.0" w:type="dxa"/>
+            </w:tcMar>
+            <w:vAlign w:val="top"/>
+          </w:tcPr>
+          <w:p>
+            <w:pPr>
+              <w:spacing w:before="240" w:line="276" w:lineRule="auto"/>
+              <w:ind w:left="0" w:firstLine="0"/>
+              <w:rPr/>
+            </w:pPr>
+            <w:r>
+              <w:rPr>
+                <w:rtl w:val="0"/>
+              </w:rPr>
+              <w:t xml:space="preserve">F</w:t>
+            </w:r>
+          </w:p>
+        </w:tc>
+        <w:tc>
+          <w:tcPr>
+            <w:tcBorders>
+              <w:top w:color="000000" w:space="0" w:sz="0" w:val="nil"/>
+              <w:left w:color="000000" w:space="0" w:sz="0" w:val="nil"/>
+              <w:bottom w:color="000000" w:space="0" w:sz="7" w:val="single"/>
+              <w:right w:color="000000" w:space="0" w:sz="7" w:val="single"/>
+            </w:tcBorders>
+            <w:tcMar>
+              <w:top w:w="0.0" w:type="dxa"/>
+              <w:left w:w="100.0" w:type="dxa"/>
+              <w:bottom w:w="0.0" w:type="dxa"/>
+              <w:right w:w="100.0" w:type="dxa"/>
+            </w:tcMar>
+            <w:vAlign w:val="top"/>
+          </w:tcPr>
+          <w:p>
+            <w:pPr>
+              <w:spacing w:before="240" w:line="276" w:lineRule="auto"/>
+              <w:ind w:left="0" w:firstLine="0"/>
+              <w:rPr/>
+            </w:pPr>
+            <w:r>
+              <w:rPr>
+                <w:rtl w:val="0"/>
+              </w:rPr>
+              <w:t xml:space="preserve">RD</w:t>
+            </w:r>
+          </w:p>
+        </w:tc>
+        <w:tc>
+          <w:tcPr>
+            <w:tcBorders>
+              <w:top w:color="000000" w:space="0" w:sz="0" w:val="nil"/>
+              <w:left w:color="000000" w:space="0" w:sz="0" w:val="nil"/>
+              <w:bottom w:color="000000" w:space="0" w:sz="7" w:val="single"/>
+              <w:right w:color="000000" w:space="0" w:sz="7" w:val="single"/>
+            </w:tcBorders>
+            <w:tcMar>
+              <w:top w:w="0.0" w:type="dxa"/>
+              <w:left w:w="100.0" w:type="dxa"/>
+              <w:bottom w:w="0.0" w:type="dxa"/>
+              <w:right w:w="100.0" w:type="dxa"/>
+            </w:tcMar>
+            <w:vAlign w:val="top"/>
+          </w:tcPr>
+          <w:p>
+            <w:pPr>
+              <w:spacing w:before="240" w:line="276" w:lineRule="auto"/>
+              <w:ind w:left="0" w:firstLine="0"/>
+              <w:rPr/>
+            </w:pPr>
+            <w:r>
+              <w:rPr>
+                <w:rtl w:val="0"/>
+              </w:rPr>
+              <w:t xml:space="preserve">P</w:t>
+            </w:r>
+          </w:p>
+        </w:tc>
+        <w:tc>
+          <w:tcPr>
+            <w:tcBorders>
+              <w:top w:color="000000" w:space="0" w:sz="0" w:val="nil"/>
+              <w:left w:color="000000" w:space="0" w:sz="0" w:val="nil"/>
+              <w:bottom w:color="000000" w:space="0" w:sz="7" w:val="single"/>
+              <w:right w:color="000000" w:space="0" w:sz="7" w:val="single"/>
+            </w:tcBorders>
+            <w:tcMar>
+              <w:top w:w="0.0" w:type="dxa"/>
+              <w:left w:w="100.0" w:type="dxa"/>
+              <w:bottom w:w="0.0" w:type="dxa"/>
+              <w:right w:w="100.0" w:type="dxa"/>
+            </w:tcMar>
+            <w:vAlign w:val="top"/>
+          </w:tcPr>
+          <w:p>
+            <w:pPr>
+              <w:spacing w:before="240" w:line="276" w:lineRule="auto"/>
+              <w:ind w:left="0" w:firstLine="0"/>
+              <w:rPr/>
+            </w:pPr>
+            <w:r>
+              <w:rPr>
+                <w:rtl w:val="0"/>
+              </w:rPr>
+              <w:t xml:space="preserve">PY</w:t>
+            </w:r>
+          </w:p>
+        </w:tc>
+        <w:tc>
+          <w:tcPr>
+            <w:tcBorders>
+              <w:top w:color="000000" w:space="0" w:sz="0" w:val="nil"/>
+              <w:left w:color="000000" w:space="0" w:sz="0" w:val="nil"/>
+              <w:bottom w:color="000000" w:space="0" w:sz="7" w:val="single"/>
+              <w:right w:color="000000" w:space="0" w:sz="7" w:val="single"/>
+            </w:tcBorders>
+            <w:tcMar>
+              <w:top w:w="0.0" w:type="dxa"/>
+              <w:left w:w="100.0" w:type="dxa"/>
+              <w:bottom w:w="0.0" w:type="dxa"/>
+              <w:right w:w="100.0" w:type="dxa"/>
+            </w:tcMar>
+            <w:vAlign w:val="top"/>
+          </w:tcPr>
+          <w:p>
+            <w:pPr>
+              <w:spacing w:before="240" w:line="276" w:lineRule="auto"/>
+              <w:ind w:left="0" w:firstLine="0"/>
+              <w:rPr/>
+            </w:pPr>
+            <w:r>
+              <w:rPr>
+                <w:rtl w:val="0"/>
+              </w:rPr>
+              <w:t xml:space="preserve">P-DS-F-RD.PY</w:t>
+            </w:r>
+          </w:p>
+        </w:tc>
+      </w:tr>
+      <w:tr>
+        <w:trPr>
+          <w:cantSplit w:val="0"/>
+          <w:trHeight w:val="300" w:hRule="atLeast"/>
+          <w:tblHeader w:val="0"/>
+        </w:trPr>
+        <w:tc>
+          <w:tcPr>
+            <w:tcBorders>
+              <w:top w:color="000000" w:space="0" w:sz="0" w:val="nil"/>
+              <w:left w:color="000000" w:space="0" w:sz="7" w:val="single"/>
+              <w:bottom w:color="000000" w:space="0" w:sz="7" w:val="single"/>
+              <w:right w:color="000000" w:space="0" w:sz="7" w:val="single"/>
+            </w:tcBorders>
+            <w:tcMar>
+              <w:top w:w="0.0" w:type="dxa"/>
+              <w:left w:w="100.0" w:type="dxa"/>
+              <w:bottom w:w="0.0" w:type="dxa"/>
+              <w:right w:w="100.0" w:type="dxa"/>
+            </w:tcMar>
+            <w:vAlign w:val="top"/>
+          </w:tcPr>
+          <w:p>
+            <w:pPr>
+              <w:spacing w:before="240" w:line="276" w:lineRule="auto"/>
+              <w:ind w:left="0" w:firstLine="0"/>
+              <w:rPr/>
+            </w:pPr>
+            <w:r>
+              <w:rPr>
+                <w:rtl w:val="0"/>
+              </w:rPr>
+              <w:t xml:space="preserve">E</w:t>
+            </w:r>
+          </w:p>
+        </w:tc>
+        <w:tc>
+          <w:tcPr>
+            <w:tcBorders>
+              <w:top w:color="000000" w:space="0" w:sz="0" w:val="nil"/>
+              <w:left w:color="000000" w:space="0" w:sz="0" w:val="nil"/>
+              <w:bottom w:color="000000" w:space="0" w:sz="7" w:val="single"/>
+              <w:right w:color="000000" w:space="0" w:sz="7" w:val="single"/>
+            </w:tcBorders>
+            <w:tcMar>
+              <w:top w:w="0.0" w:type="dxa"/>
+              <w:left w:w="100.0" w:type="dxa"/>
+              <w:bottom w:w="0.0" w:type="dxa"/>
+              <w:right w:w="100.0" w:type="dxa"/>
+            </w:tcMar>
+            <w:vAlign w:val="top"/>
+          </w:tcPr>
+          <w:p>
+            <w:pPr>
+              <w:spacing w:before="240" w:line="276" w:lineRule="auto"/>
+              <w:ind w:left="0" w:firstLine="0"/>
+              <w:rPr/>
+            </w:pPr>
+            <w:r>
+              <w:rPr>
+                <w:rtl w:val="0"/>
+              </w:rPr>
+              <w:t xml:space="preserve">DHU</w:t>
+            </w:r>
+          </w:p>
+        </w:tc>
+        <w:tc>
+          <w:tcPr>
+            <w:tcBorders>
+              <w:top w:color="000000" w:space="0" w:sz="0" w:val="nil"/>
+              <w:left w:color="000000" w:space="0" w:sz="0" w:val="nil"/>
+              <w:bottom w:color="000000" w:space="0" w:sz="7" w:val="single"/>
+              <w:right w:color="000000" w:space="0" w:sz="7" w:val="single"/>
+            </w:tcBorders>
+            <w:tcMar>
+              <w:top w:w="0.0" w:type="dxa"/>
+              <w:left w:w="100.0" w:type="dxa"/>
+              <w:bottom w:w="0.0" w:type="dxa"/>
+              <w:right w:w="100.0" w:type="dxa"/>
+            </w:tcMar>
+            <w:vAlign w:val="top"/>
+          </w:tcPr>
+          <w:p>
+            <w:pPr>
+              <w:spacing w:before="240" w:line="276" w:lineRule="auto"/>
+              <w:ind w:left="0" w:firstLine="0"/>
+              <w:rPr/>
+            </w:pPr>
+            <w:r>
+              <w:rPr>
+                <w:rtl w:val="0"/>
+              </w:rPr>
+              <w:t xml:space="preserve">P</w:t>
+            </w:r>
+          </w:p>
+        </w:tc>
+        <w:tc>
+          <w:tcPr>
+            <w:tcBorders>
+              <w:top w:color="000000" w:space="0" w:sz="0" w:val="nil"/>
+              <w:left w:color="000000" w:space="0" w:sz="0" w:val="nil"/>
+              <w:bottom w:color="000000" w:space="0" w:sz="7" w:val="single"/>
+              <w:right w:color="000000" w:space="0" w:sz="7" w:val="single"/>
+            </w:tcBorders>
+            <w:tcMar>
+              <w:top w:w="0.0" w:type="dxa"/>
+              <w:left w:w="100.0" w:type="dxa"/>
+              <w:bottom w:w="0.0" w:type="dxa"/>
+              <w:right w:w="100.0" w:type="dxa"/>
+            </w:tcMar>
+            <w:vAlign w:val="top"/>
+          </w:tcPr>
+          <w:p>
+            <w:pPr>
+              <w:spacing w:before="240" w:line="276" w:lineRule="auto"/>
+              <w:ind w:left="0" w:firstLine="0"/>
+              <w:rPr/>
+            </w:pPr>
+            <w:r>
+              <w:rPr>
+                <w:rtl w:val="0"/>
+              </w:rPr>
+              <w:t xml:space="preserve">DOCX</w:t>
+            </w:r>
+          </w:p>
+        </w:tc>
+        <w:tc>
+          <w:tcPr>
+            <w:tcBorders>
+              <w:top w:color="000000" w:space="0" w:sz="0" w:val="nil"/>
+              <w:left w:color="000000" w:space="0" w:sz="0" w:val="nil"/>
+              <w:bottom w:color="000000" w:space="0" w:sz="7" w:val="single"/>
+              <w:right w:color="000000" w:space="0" w:sz="7" w:val="single"/>
+            </w:tcBorders>
+            <w:tcMar>
+              <w:top w:w="0.0" w:type="dxa"/>
+              <w:left w:w="100.0" w:type="dxa"/>
+              <w:bottom w:w="0.0" w:type="dxa"/>
+              <w:right w:w="100.0" w:type="dxa"/>
+            </w:tcMar>
+            <w:vAlign w:val="top"/>
+          </w:tcPr>
+          <w:p>
+            <w:pPr>
+              <w:spacing w:before="240" w:line="276" w:lineRule="auto"/>
+              <w:ind w:left="0" w:firstLine="0"/>
+              <w:rPr/>
+            </w:pPr>
+            <w:r>
+              <w:rPr>
+                <w:rtl w:val="0"/>
+              </w:rPr>
+              <w:t xml:space="preserve">P-DS-E-DHU.DOCX</w:t>
+            </w:r>
+          </w:p>
+        </w:tc>
+      </w:tr>
+      <w:tr>
+        <w:trPr>
+          <w:cantSplit w:val="0"/>
+          <w:trHeight w:val="300" w:hRule="atLeast"/>
+          <w:tblHeader w:val="0"/>
+        </w:trPr>
+        <w:tc>
+          <w:tcPr>
+            <w:tcBorders>
+              <w:top w:color="000000" w:space="0" w:sz="0" w:val="nil"/>
+              <w:left w:color="000000" w:space="0" w:sz="7" w:val="single"/>
+              <w:bottom w:color="000000" w:space="0" w:sz="7" w:val="single"/>
+              <w:right w:color="000000" w:space="0" w:sz="7" w:val="single"/>
+            </w:tcBorders>
+            <w:tcMar>
+              <w:top w:w="0.0" w:type="dxa"/>
+              <w:left w:w="100.0" w:type="dxa"/>
+              <w:bottom w:w="0.0" w:type="dxa"/>
+              <w:right w:w="100.0" w:type="dxa"/>
+            </w:tcMar>
+            <w:vAlign w:val="top"/>
+          </w:tcPr>
+          <w:p>
+            <w:pPr>
+              <w:spacing w:before="240" w:line="276" w:lineRule="auto"/>
+              <w:ind w:left="0" w:firstLine="0"/>
+              <w:rPr/>
+            </w:pPr>
+            <w:r>
+              <w:rPr>
+                <w:rtl w:val="0"/>
+              </w:rPr>
+              <w:t xml:space="preserve">E</w:t>
+            </w:r>
+          </w:p>
+        </w:tc>
+        <w:tc>
+          <w:tcPr>
+            <w:tcBorders>
+              <w:top w:color="000000" w:space="0" w:sz="0" w:val="nil"/>
+              <w:left w:color="000000" w:space="0" w:sz="0" w:val="nil"/>
+              <w:bottom w:color="000000" w:space="0" w:sz="7" w:val="single"/>
+              <w:right w:color="000000" w:space="0" w:sz="7" w:val="single"/>
+            </w:tcBorders>
+            <w:tcMar>
+              <w:top w:w="0.0" w:type="dxa"/>
+              <w:left w:w="100.0" w:type="dxa"/>
+              <w:bottom w:w="0.0" w:type="dxa"/>
+              <w:right w:w="100.0" w:type="dxa"/>
+            </w:tcMar>
+            <w:vAlign w:val="top"/>
+          </w:tcPr>
+          <w:p>
+            <w:pPr>
+              <w:spacing w:before="240" w:line="276" w:lineRule="auto"/>
+              <w:ind w:left="0" w:firstLine="0"/>
+              <w:rPr/>
+            </w:pPr>
+            <w:r>
+              <w:rPr>
+                <w:rtl w:val="0"/>
+              </w:rPr>
+              <w:t xml:space="preserve">PC</w:t>
+            </w:r>
+          </w:p>
+        </w:tc>
+        <w:tc>
+          <w:tcPr>
+            <w:tcBorders>
+              <w:top w:color="000000" w:space="0" w:sz="0" w:val="nil"/>
+              <w:left w:color="000000" w:space="0" w:sz="0" w:val="nil"/>
+              <w:bottom w:color="000000" w:space="0" w:sz="7" w:val="single"/>
+              <w:right w:color="000000" w:space="0" w:sz="7" w:val="single"/>
+            </w:tcBorders>
+            <w:tcMar>
+              <w:top w:w="0.0" w:type="dxa"/>
+              <w:left w:w="100.0" w:type="dxa"/>
+              <w:bottom w:w="0.0" w:type="dxa"/>
+              <w:right w:w="100.0" w:type="dxa"/>
+            </w:tcMar>
+            <w:vAlign w:val="top"/>
+          </w:tcPr>
+          <w:p>
+            <w:pPr>
+              <w:spacing w:before="240" w:line="276" w:lineRule="auto"/>
+              <w:ind w:left="0" w:firstLine="0"/>
+              <w:rPr/>
+            </w:pPr>
+            <w:r>
+              <w:rPr>
+                <w:rtl w:val="0"/>
+              </w:rPr>
+              <w:t xml:space="preserve">P</w:t>
+            </w:r>
+          </w:p>
+        </w:tc>
+        <w:tc>
+          <w:tcPr>
+            <w:tcBorders>
+              <w:top w:color="000000" w:space="0" w:sz="0" w:val="nil"/>
+              <w:left w:color="000000" w:space="0" w:sz="0" w:val="nil"/>
+              <w:bottom w:color="000000" w:space="0" w:sz="7" w:val="single"/>
+              <w:right w:color="000000" w:space="0" w:sz="7" w:val="single"/>
+            </w:tcBorders>
+            <w:tcMar>
+              <w:top w:w="0.0" w:type="dxa"/>
+              <w:left w:w="100.0" w:type="dxa"/>
+              <w:bottom w:w="0.0" w:type="dxa"/>
+              <w:right w:w="100.0" w:type="dxa"/>
+            </w:tcMar>
+            <w:vAlign w:val="top"/>
+          </w:tcPr>
+          <w:p>
+            <w:pPr>
+              <w:spacing w:before="240" w:line="276" w:lineRule="auto"/>
+              <w:ind w:left="0" w:firstLine="0"/>
+              <w:rPr/>
+            </w:pPr>
+            <w:r>
+              <w:rPr>
+                <w:rtl w:val="0"/>
+              </w:rPr>
+              <w:t xml:space="preserve">DOCX</w:t>
+            </w:r>
+          </w:p>
+        </w:tc>
+        <w:tc>
+          <w:tcPr>
+            <w:tcBorders>
+              <w:top w:color="000000" w:space="0" w:sz="0" w:val="nil"/>
+              <w:left w:color="000000" w:space="0" w:sz="0" w:val="nil"/>
+              <w:bottom w:color="000000" w:space="0" w:sz="7" w:val="single"/>
+              <w:right w:color="000000" w:space="0" w:sz="7" w:val="single"/>
+            </w:tcBorders>
+            <w:tcMar>
+              <w:top w:w="0.0" w:type="dxa"/>
+              <w:left w:w="100.0" w:type="dxa"/>
+              <w:bottom w:w="0.0" w:type="dxa"/>
+              <w:right w:w="100.0" w:type="dxa"/>
+            </w:tcMar>
+            <w:vAlign w:val="top"/>
+          </w:tcPr>
+          <w:p>
+            <w:pPr>
+              <w:spacing w:before="240" w:line="276" w:lineRule="auto"/>
+              <w:ind w:left="42.51968503937064" w:firstLine="0"/>
+              <w:rPr/>
+            </w:pPr>
+            <w:r>
+              <w:rPr>
+                <w:rtl w:val="0"/>
+              </w:rPr>
+              <w:t xml:space="preserve">P-DS-E-PC.DOCX</w:t>
+            </w:r>
+          </w:p>
+        </w:tc>
+      </w:tr>
+      <w:tr>
+        <w:trPr>
+          <w:cantSplit w:val="0"/>
+          <w:trHeight w:val="300" w:hRule="atLeast"/>
+          <w:tblHeader w:val="0"/>
+        </w:trPr>
+        <w:tc>
+          <w:tcPr>
+            <w:tcBorders>
+              <w:top w:color="000000" w:space="0" w:sz="0" w:val="nil"/>
+              <w:left w:color="000000" w:space="0" w:sz="7" w:val="single"/>
+              <w:bottom w:color="000000" w:space="0" w:sz="7" w:val="single"/>
+              <w:right w:color="000000" w:space="0" w:sz="7" w:val="single"/>
+            </w:tcBorders>
+            <w:tcMar>
+              <w:top w:w="0.0" w:type="dxa"/>
+              <w:left w:w="100.0" w:type="dxa"/>
+              <w:bottom w:w="0.0" w:type="dxa"/>
+              <w:right w:w="100.0" w:type="dxa"/>
+            </w:tcMar>
+            <w:vAlign w:val="top"/>
+          </w:tcPr>
+          <w:p>
+            <w:pPr>
+              <w:spacing w:before="240" w:line="276" w:lineRule="auto"/>
+              <w:ind w:left="0" w:firstLine="0"/>
+              <w:rPr/>
+            </w:pPr>
+            <w:r>
+              <w:rPr>
+                <w:rtl w:val="0"/>
+              </w:rPr>
+              <w:t xml:space="preserve">F</w:t>
+            </w:r>
+          </w:p>
+        </w:tc>
+        <w:tc>
+          <w:tcPr>
+            <w:tcBorders>
+              <w:top w:color="000000" w:space="0" w:sz="0" w:val="nil"/>
+              <w:left w:color="000000" w:space="0" w:sz="0" w:val="nil"/>
+              <w:bottom w:color="000000" w:space="0" w:sz="7" w:val="single"/>
+              <w:right w:color="000000" w:space="0" w:sz="7" w:val="single"/>
+            </w:tcBorders>
+            <w:tcMar>
+              <w:top w:w="0.0" w:type="dxa"/>
+              <w:left w:w="100.0" w:type="dxa"/>
+              <w:bottom w:w="0.0" w:type="dxa"/>
+              <w:right w:w="100.0" w:type="dxa"/>
+            </w:tcMar>
+            <w:vAlign w:val="top"/>
+          </w:tcPr>
+          <w:p>
+            <w:pPr>
+              <w:spacing w:before="240" w:line="276" w:lineRule="auto"/>
+              <w:ind w:left="0" w:firstLine="0"/>
+              <w:rPr/>
+            </w:pPr>
+            <w:r>
+              <w:rPr>
+                <w:rtl w:val="0"/>
+              </w:rPr>
+              <w:t xml:space="preserve">DER</w:t>
+            </w:r>
+          </w:p>
+        </w:tc>
+        <w:tc>
+          <w:tcPr>
+            <w:tcBorders>
+              <w:top w:color="000000" w:space="0" w:sz="0" w:val="nil"/>
+              <w:left w:color="000000" w:space="0" w:sz="0" w:val="nil"/>
+              <w:bottom w:color="000000" w:space="0" w:sz="7" w:val="single"/>
+              <w:right w:color="000000" w:space="0" w:sz="7" w:val="single"/>
+            </w:tcBorders>
+            <w:tcMar>
+              <w:top w:w="0.0" w:type="dxa"/>
+              <w:left w:w="100.0" w:type="dxa"/>
+              <w:bottom w:w="0.0" w:type="dxa"/>
+              <w:right w:w="100.0" w:type="dxa"/>
+            </w:tcMar>
+            <w:vAlign w:val="top"/>
+          </w:tcPr>
+          <w:p>
+            <w:pPr>
+              <w:spacing w:before="240" w:line="276" w:lineRule="auto"/>
+              <w:ind w:left="0" w:firstLine="0"/>
+              <w:rPr/>
+            </w:pPr>
+            <w:r>
+              <w:rPr>
+                <w:rtl w:val="0"/>
+              </w:rPr>
+              <w:t xml:space="preserve">P</w:t>
+            </w:r>
+          </w:p>
+        </w:tc>
+        <w:tc>
+          <w:tcPr>
+            <w:tcBorders>
+              <w:top w:color="000000" w:space="0" w:sz="0" w:val="nil"/>
+              <w:left w:color="000000" w:space="0" w:sz="0" w:val="nil"/>
+              <w:bottom w:color="000000" w:space="0" w:sz="7" w:val="single"/>
+              <w:right w:color="000000" w:space="0" w:sz="7" w:val="single"/>
+            </w:tcBorders>
+            <w:tcMar>
+              <w:top w:w="0.0" w:type="dxa"/>
+              <w:left w:w="100.0" w:type="dxa"/>
+              <w:bottom w:w="0.0" w:type="dxa"/>
+              <w:right w:w="100.0" w:type="dxa"/>
+            </w:tcMar>
+            <w:vAlign w:val="top"/>
+          </w:tcPr>
+          <w:p>
+            <w:pPr>
+              <w:spacing w:before="240" w:line="276" w:lineRule="auto"/>
+              <w:ind w:left="0" w:firstLine="0"/>
+              <w:rPr/>
+            </w:pPr>
+            <w:r>
+              <w:rPr>
+                <w:rtl w:val="0"/>
+              </w:rPr>
+              <w:t xml:space="preserve">DOCX</w:t>
+            </w:r>
+          </w:p>
+        </w:tc>
+        <w:tc>
+          <w:tcPr>
+            <w:tcBorders>
+              <w:top w:color="000000" w:space="0" w:sz="0" w:val="nil"/>
+              <w:left w:color="000000" w:space="0" w:sz="0" w:val="nil"/>
+              <w:bottom w:color="000000" w:space="0" w:sz="7" w:val="single"/>
+              <w:right w:color="000000" w:space="0" w:sz="7" w:val="single"/>
+            </w:tcBorders>
+            <w:tcMar>
+              <w:top w:w="0.0" w:type="dxa"/>
+              <w:left w:w="100.0" w:type="dxa"/>
+              <w:bottom w:w="0.0" w:type="dxa"/>
+              <w:right w:w="100.0" w:type="dxa"/>
+            </w:tcMar>
+            <w:vAlign w:val="top"/>
+          </w:tcPr>
+          <w:p>
+            <w:pPr>
+              <w:spacing w:before="240" w:line="276" w:lineRule="auto"/>
+              <w:ind w:left="42.51968503937064" w:firstLine="0"/>
+              <w:rPr/>
+            </w:pPr>
+            <w:r>
+              <w:rPr>
+                <w:rtl w:val="0"/>
+              </w:rPr>
+              <w:t xml:space="preserve">P-DS-F-DER.DOCX</w:t>
+            </w:r>
+          </w:p>
+        </w:tc>
+      </w:tr>
+    </w:tbl>
+    <w:p>
+      <w:pPr>
+        <w:ind w:left="0" w:firstLine="0"/>
+        <w:jc w:val="left"/>
         <w:rPr/>
       </w:pPr>
       <w:r>
@@ -5811,6 +8894,19 @@
     </w:tblPr>
   </w:style>
   <w:style w:type="table" w:styleId="Table3">
+    <w:basedOn w:val="TableNormal"/>
+    <w:tblPr>
+      <w:tblStyleRowBandSize w:val="1"/>
+      <w:tblStyleColBandSize w:val="1"/>
+      <w:tblCellMar>
+        <w:top w:w="100.0" w:type="dxa"/>
+        <w:left w:w="100.0" w:type="dxa"/>
+        <w:bottom w:w="100.0" w:type="dxa"/>
+        <w:right w:w="100.0" w:type="dxa"/>
+      </w:tblCellMar>
+    </w:tblPr>
+  </w:style>
+  <w:style w:type="table" w:styleId="Table4">
     <w:basedOn w:val="TableNormal"/>
     <w:tblPr>
       <w:tblStyleRowBandSize w:val="1"/>

</xml_diff>